<commit_message>
Working assignment, documentation, tests
</commit_message>
<xml_diff>
--- a/doc/Assignment2_Analysis_and_Design_Document_Grigor_Sonia.docx
+++ b/doc/Assignment2_Analysis_and_Design_Document_Grigor_Sonia.docx
@@ -8,13 +8,13 @@
         <w:jc w:val="right"/>
         <w:rPr/>
       </w:pPr>
-      <w:bookmarkStart w:id="0" w:name="_Toc254785382"/>
-      <w:bookmarkStart w:id="1" w:name="_Toc254771756"/>
-      <w:bookmarkStart w:id="2" w:name="_Toc254770265"/>
+      <w:bookmarkStart w:id="0" w:name="_Toc222820220"/>
+      <w:bookmarkStart w:id="1" w:name="_Toc222821166"/>
+      <w:bookmarkStart w:id="2" w:name="_Toc222883074"/>
       <w:bookmarkStart w:id="3" w:name="_Toc254770225"/>
-      <w:bookmarkStart w:id="4" w:name="_Toc222883074"/>
-      <w:bookmarkStart w:id="5" w:name="_Toc222821166"/>
-      <w:bookmarkStart w:id="6" w:name="_Toc222820220"/>
+      <w:bookmarkStart w:id="4" w:name="_Toc254770265"/>
+      <w:bookmarkStart w:id="5" w:name="_Toc254771756"/>
+      <w:bookmarkStart w:id="6" w:name="_Toc254785382"/>
       <w:bookmarkEnd w:id="0"/>
       <w:bookmarkEnd w:id="1"/>
       <w:bookmarkEnd w:id="2"/>
@@ -58,13 +58,13 @@
         <w:jc w:val="right"/>
         <w:rPr/>
       </w:pPr>
-      <w:bookmarkStart w:id="7" w:name="_Toc254785383"/>
-      <w:bookmarkStart w:id="8" w:name="_Toc254771757"/>
-      <w:bookmarkStart w:id="9" w:name="_Toc254770266"/>
+      <w:bookmarkStart w:id="7" w:name="_Toc222820221"/>
+      <w:bookmarkStart w:id="8" w:name="_Toc222821167"/>
+      <w:bookmarkStart w:id="9" w:name="_Toc222883075"/>
       <w:bookmarkStart w:id="10" w:name="_Toc254770226"/>
-      <w:bookmarkStart w:id="11" w:name="_Toc222883075"/>
-      <w:bookmarkStart w:id="12" w:name="_Toc222821167"/>
-      <w:bookmarkStart w:id="13" w:name="_Toc222820221"/>
+      <w:bookmarkStart w:id="11" w:name="_Toc254770266"/>
+      <w:bookmarkStart w:id="12" w:name="_Toc254771757"/>
+      <w:bookmarkStart w:id="13" w:name="_Toc254785383"/>
       <w:bookmarkEnd w:id="7"/>
       <w:bookmarkEnd w:id="8"/>
       <w:bookmarkEnd w:id="9"/>
@@ -122,13 +122,13 @@
         <w:jc w:val="right"/>
         <w:rPr/>
       </w:pPr>
-      <w:bookmarkStart w:id="14" w:name="_Toc222820222"/>
-      <w:bookmarkStart w:id="15" w:name="_Toc222821168"/>
-      <w:bookmarkStart w:id="16" w:name="_Toc222883076"/>
+      <w:bookmarkStart w:id="14" w:name="_Toc254785384"/>
+      <w:bookmarkStart w:id="15" w:name="_Toc254771758"/>
+      <w:bookmarkStart w:id="16" w:name="_Toc254770267"/>
       <w:bookmarkStart w:id="17" w:name="_Toc254770227"/>
-      <w:bookmarkStart w:id="18" w:name="_Toc254770267"/>
-      <w:bookmarkStart w:id="19" w:name="_Toc254771758"/>
-      <w:bookmarkStart w:id="20" w:name="_Toc254785384"/>
+      <w:bookmarkStart w:id="18" w:name="_Toc222883076"/>
+      <w:bookmarkStart w:id="19" w:name="_Toc222821168"/>
+      <w:bookmarkStart w:id="20" w:name="_Toc222820222"/>
       <w:r>
         <w:rPr>
           <w:rFonts w:ascii="Times New Roman" w:hAnsi="Times New Roman"/>
@@ -226,13 +226,13 @@
         <w:pStyle w:val="Title"/>
         <w:rPr/>
       </w:pPr>
-      <w:bookmarkStart w:id="21" w:name="_Toc222820223"/>
-      <w:bookmarkStart w:id="22" w:name="_Toc222821169"/>
-      <w:bookmarkStart w:id="23" w:name="_Toc222883077"/>
+      <w:bookmarkStart w:id="21" w:name="_Toc254785385"/>
+      <w:bookmarkStart w:id="22" w:name="_Toc254771759"/>
+      <w:bookmarkStart w:id="23" w:name="_Toc254770268"/>
       <w:bookmarkStart w:id="24" w:name="_Toc254770228"/>
-      <w:bookmarkStart w:id="25" w:name="_Toc254770268"/>
-      <w:bookmarkStart w:id="26" w:name="_Toc254771759"/>
-      <w:bookmarkStart w:id="27" w:name="_Toc254785385"/>
+      <w:bookmarkStart w:id="25" w:name="_Toc222883077"/>
+      <w:bookmarkStart w:id="26" w:name="_Toc222821169"/>
+      <w:bookmarkStart w:id="27" w:name="_Toc222820223"/>
       <w:r>
         <w:rPr>
           <w:rFonts w:ascii="Times New Roman" w:hAnsi="Times New Roman"/>
@@ -1749,7 +1749,7 @@
       <w:r>
         <w:rPr/>
         <w:drawing>
-          <wp:anchor behindDoc="0" distT="0" distB="0" distL="0" distR="0" simplePos="0" locked="0" layoutInCell="1" allowOverlap="1" relativeHeight="11">
+          <wp:anchor behindDoc="0" distT="0" distB="0" distL="0" distR="0" simplePos="0" locked="0" layoutInCell="1" allowOverlap="1" relativeHeight="6">
             <wp:simplePos x="0" y="0"/>
             <wp:positionH relativeFrom="column">
               <wp:align>center</wp:align>
@@ -1818,22 +1818,67 @@
         <w:pStyle w:val="Normal"/>
         <w:spacing w:lineRule="auto" w:line="240"/>
         <w:jc w:val="both"/>
-        <w:rPr>
-          <w:i w:val="false"/>
+        <w:rPr/>
+      </w:pPr>
+      <w:r>
+        <w:rPr>
           <w:i w:val="false"/>
           <w:iCs w:val="false"/>
           <w:color w:val="auto" w:themeShade="bf"/>
           <w:sz w:val="24"/>
         </w:rPr>
-      </w:pPr>
-      <w:r>
-        <w:rPr>
+        <w:t xml:space="preserve">An architectural pattern is a general, reusable solution to a commonly occurring problem in software architecture within a given context. Architectural patterns are similar to software design pattern but have a broader scope. </w:t>
+      </w:r>
+    </w:p>
+    <w:p>
+      <w:pPr>
+        <w:pStyle w:val="Normal"/>
+        <w:spacing w:lineRule="auto" w:line="240"/>
+        <w:jc w:val="both"/>
+        <w:rPr>
+          <w:i w:val="false"/>
           <w:i w:val="false"/>
           <w:iCs w:val="false"/>
           <w:color w:val="auto" w:themeShade="bf"/>
           <w:sz w:val="24"/>
         </w:rPr>
-        <w:t xml:space="preserve">An architectural pattern is a general, reusable solution to a commonly occurring problem in software architecture within a given context. Architectural patterns are similar to software design pattern but have a broader scope. </w:t>
+      </w:pPr>
+      <w:r>
+        <w:rPr/>
+      </w:r>
+    </w:p>
+    <w:p>
+      <w:pPr>
+        <w:pStyle w:val="Normal"/>
+        <w:spacing w:lineRule="auto" w:line="240"/>
+        <w:jc w:val="both"/>
+        <w:rPr/>
+      </w:pPr>
+      <w:r>
+        <w:rPr>
+          <w:i w:val="false"/>
+          <w:iCs w:val="false"/>
+          <w:color w:val="auto" w:themeShade="bf"/>
+          <w:sz w:val="24"/>
+        </w:rPr>
+        <w:t>In this project is used a model-view-controller(MVC) architectural pattern combine with layered</w:t>
+      </w:r>
+    </w:p>
+    <w:p>
+      <w:pPr>
+        <w:pStyle w:val="Normal"/>
+        <w:spacing w:lineRule="auto" w:line="240"/>
+        <w:jc w:val="both"/>
+        <w:rPr/>
+      </w:pPr>
+      <w:r>
+        <w:rPr>
+          <w:i w:val="false"/>
+          <w:iCs w:val="false"/>
+          <w:color w:val="auto" w:themeShade="bf"/>
+          <w:sz w:val="24"/>
+        </w:rPr>
+        <w:t xml:space="preserve">architecture. </w:t>
       </w:r>
     </w:p>
     <w:p>
@@ -1955,29 +2000,452 @@
         <w:spacing w:lineRule="auto" w:line="240"/>
         <w:jc w:val="both"/>
         <w:rPr>
-          <w:i/>
-          <w:i/>
-          <w:color w:val="943634" w:themeColor="accent2" w:themeShade="bf"/>
-          <w:sz w:val="24"/>
-        </w:rPr>
-      </w:pPr>
-      <w:r>
-        <w:rPr>
-          <w:i/>
-          <w:color w:val="943634" w:themeColor="accent2" w:themeShade="bf"/>
-          <w:sz w:val="24"/>
-        </w:rPr>
-      </w:r>
-    </w:p>
-    <w:p>
-      <w:pPr>
-        <w:pStyle w:val="Normal"/>
+          <w:rFonts w:ascii="Times New Roman" w:hAnsi="Times New Roman"/>
+          <w:i w:val="false"/>
+          <w:i w:val="false"/>
+          <w:iCs w:val="false"/>
+          <w:color w:val="auto" w:themeShade="bf"/>
+          <w:sz w:val="24"/>
+          <w:szCs w:val="24"/>
+        </w:rPr>
+      </w:pPr>
+      <w:r>
+        <w:rPr>
+          <w:rFonts w:ascii="Times New Roman" w:hAnsi="Times New Roman"/>
+          <w:i w:val="false"/>
+          <w:iCs w:val="false"/>
+          <w:color w:val="auto" w:themeShade="bf"/>
+          <w:sz w:val="24"/>
+          <w:szCs w:val="24"/>
+        </w:rPr>
+      </w:r>
+    </w:p>
+    <w:p>
+      <w:pPr>
+        <w:pStyle w:val="TextBody"/>
         <w:spacing w:lineRule="auto" w:line="240"/>
         <w:jc w:val="both"/>
         <w:rPr>
+          <w:rFonts w:ascii="Times New Roman" w:hAnsi="Times New Roman"/>
+          <w:b w:val="false"/>
+          <w:i w:val="false"/>
+          <w:i w:val="false"/>
+          <w:iCs w:val="false"/>
+          <w:color w:val="auto" w:themeShade="bf"/>
+          <w:sz w:val="24"/>
+          <w:szCs w:val="24"/>
+        </w:rPr>
+      </w:pPr>
+      <w:r>
+        <w:rPr>
+          <w:rFonts w:ascii="Times New Roman" w:hAnsi="Times New Roman"/>
+          <w:b w:val="false"/>
+          <w:i w:val="false"/>
+          <w:iCs w:val="false"/>
+          <w:color w:val="auto" w:themeShade="bf"/>
+          <w:sz w:val="24"/>
+          <w:szCs w:val="24"/>
+        </w:rPr>
+        <w:t>Model-View-Controller</w:t>
+      </w:r>
+      <w:r>
+        <w:rPr>
+          <w:rFonts w:ascii="Times New Roman" w:hAnsi="Times New Roman"/>
+          <w:b w:val="false"/>
+          <w:i w:val="false"/>
+          <w:iCs w:val="false"/>
+          <w:color w:val="auto" w:themeShade="bf"/>
+          <w:sz w:val="24"/>
+          <w:szCs w:val="24"/>
+        </w:rPr>
+        <w:t xml:space="preserve"> architectural pattern follows an elementary idea – we must separate the responsibilities in any application on the following basis:</w:t>
+      </w:r>
+    </w:p>
+    <w:p>
+      <w:pPr>
+        <w:pStyle w:val="TextBody"/>
+        <w:widowControl/>
+        <w:numPr>
+          <w:ilvl w:val="0"/>
+          <w:numId w:val="9"/>
+        </w:numPr>
+        <w:pBdr/>
+        <w:tabs>
+          <w:tab w:val="clear" w:pos="720"/>
+          <w:tab w:val="left" w:pos="0" w:leader="none"/>
+        </w:tabs>
+        <w:spacing w:lineRule="auto" w:line="420" w:before="0" w:after="0"/>
+        <w:ind w:left="0" w:right="0" w:hanging="0"/>
+        <w:rPr>
+          <w:rFonts w:ascii="Times New Roman" w:hAnsi="Times New Roman"/>
+          <w:b w:val="false"/>
+          <w:i w:val="false"/>
+          <w:i w:val="false"/>
+          <w:iCs w:val="false"/>
+          <w:caps w:val="false"/>
+          <w:smallCaps w:val="false"/>
+          <w:color w:val="auto"/>
+          <w:spacing w:val="0"/>
+          <w:sz w:val="24"/>
+          <w:szCs w:val="24"/>
+        </w:rPr>
+      </w:pPr>
+      <w:r>
+        <w:rPr>
+          <w:rFonts w:ascii="Times New Roman" w:hAnsi="Times New Roman"/>
           <w:b/>
+          <w:i w:val="false"/>
+          <w:iCs w:val="false"/>
+          <w:caps w:val="false"/>
+          <w:smallCaps w:val="false"/>
+          <w:color w:val="auto"/>
+          <w:spacing w:val="0"/>
+          <w:sz w:val="24"/>
+          <w:szCs w:val="24"/>
+        </w:rPr>
+        <w:t xml:space="preserve">Model: </w:t>
+      </w:r>
+      <w:r>
+        <w:rPr>
+          <w:rFonts w:ascii="Times New Roman" w:hAnsi="Times New Roman"/>
+          <w:b w:val="false"/>
+          <w:i w:val="false"/>
+          <w:iCs w:val="false"/>
+          <w:caps w:val="false"/>
+          <w:smallCaps w:val="false"/>
+          <w:color w:val="auto"/>
+          <w:spacing w:val="0"/>
+          <w:sz w:val="24"/>
+          <w:szCs w:val="24"/>
+        </w:rPr>
+        <w:t xml:space="preserve">Handles data and business logic. </w:t>
+      </w:r>
+      <w:r>
+        <w:rPr>
+          <w:rFonts w:ascii="Times New Roman" w:hAnsi="Times New Roman"/>
+          <w:b w:val="false"/>
+          <w:i w:val="false"/>
+          <w:caps w:val="false"/>
+          <w:smallCaps w:val="false"/>
+          <w:color w:val="000000"/>
+          <w:spacing w:val="0"/>
+          <w:sz w:val="24"/>
+          <w:szCs w:val="24"/>
+        </w:rPr>
+        <w:t>Model represents an object or JAVA POJO carrying data. It can also have logic to update controller if its data changes.</w:t>
+      </w:r>
+      <w:r>
+        <w:rPr>
+          <w:rFonts w:ascii="Times New Roman" w:hAnsi="Times New Roman"/>
+          <w:b w:val="false"/>
+          <w:sz w:val="24"/>
+          <w:szCs w:val="24"/>
+        </w:rPr>
+        <w:t xml:space="preserve"> </w:t>
+      </w:r>
+    </w:p>
+    <w:p>
+      <w:pPr>
+        <w:pStyle w:val="TextBody"/>
+        <w:widowControl/>
+        <w:numPr>
+          <w:ilvl w:val="0"/>
+          <w:numId w:val="9"/>
+        </w:numPr>
+        <w:pBdr/>
+        <w:tabs>
+          <w:tab w:val="clear" w:pos="720"/>
+          <w:tab w:val="left" w:pos="0" w:leader="none"/>
+        </w:tabs>
+        <w:spacing w:lineRule="auto" w:line="420" w:before="0" w:after="0"/>
+        <w:ind w:left="0" w:right="0" w:hanging="0"/>
+        <w:rPr>
+          <w:rFonts w:ascii="Times New Roman" w:hAnsi="Times New Roman"/>
+          <w:b w:val="false"/>
+          <w:i w:val="false"/>
+          <w:i w:val="false"/>
+          <w:iCs w:val="false"/>
+          <w:caps w:val="false"/>
+          <w:smallCaps w:val="false"/>
+          <w:color w:val="auto"/>
+          <w:spacing w:val="0"/>
+          <w:sz w:val="24"/>
+          <w:szCs w:val="24"/>
+        </w:rPr>
+      </w:pPr>
+      <w:r>
+        <w:rPr>
+          <w:rStyle w:val="StrongEmphasis"/>
+          <w:rFonts w:ascii="Times New Roman" w:hAnsi="Times New Roman"/>
           <w:b/>
-        </w:rPr>
+          <w:i w:val="false"/>
+          <w:iCs w:val="false"/>
+          <w:caps w:val="false"/>
+          <w:smallCaps w:val="false"/>
+          <w:color w:val="auto"/>
+          <w:spacing w:val="0"/>
+          <w:sz w:val="24"/>
+          <w:szCs w:val="24"/>
+        </w:rPr>
+        <w:t>View:</w:t>
+      </w:r>
+      <w:r>
+        <w:rPr>
+          <w:rStyle w:val="StrongEmphasis"/>
+          <w:rFonts w:ascii="Times New Roman" w:hAnsi="Times New Roman"/>
+          <w:b w:val="false"/>
+          <w:i w:val="false"/>
+          <w:iCs w:val="false"/>
+          <w:caps w:val="false"/>
+          <w:smallCaps w:val="false"/>
+          <w:color w:val="auto"/>
+          <w:spacing w:val="0"/>
+          <w:sz w:val="24"/>
+          <w:szCs w:val="24"/>
+        </w:rPr>
+        <w:t xml:space="preserve"> </w:t>
+      </w:r>
+      <w:r>
+        <w:rPr>
+          <w:rFonts w:ascii="Times New Roman" w:hAnsi="Times New Roman"/>
+          <w:b w:val="false"/>
+          <w:i w:val="false"/>
+          <w:iCs w:val="false"/>
+          <w:caps w:val="false"/>
+          <w:smallCaps w:val="false"/>
+          <w:color w:val="auto"/>
+          <w:spacing w:val="0"/>
+          <w:sz w:val="24"/>
+          <w:szCs w:val="24"/>
+        </w:rPr>
+        <w:t xml:space="preserve">Presents the data to the user whenever asked for. </w:t>
+      </w:r>
+      <w:r>
+        <w:rPr>
+          <w:rFonts w:ascii="Times New Roman" w:hAnsi="Times New Roman"/>
+          <w:b w:val="false"/>
+          <w:i w:val="false"/>
+          <w:iCs w:val="false"/>
+          <w:caps w:val="false"/>
+          <w:smallCaps w:val="false"/>
+          <w:color w:val="000000"/>
+          <w:spacing w:val="0"/>
+          <w:sz w:val="24"/>
+          <w:szCs w:val="24"/>
+        </w:rPr>
+        <w:t>View represents the visualization of the data that model contains.</w:t>
+      </w:r>
+      <w:r>
+        <w:rPr>
+          <w:rFonts w:ascii="Times New Roman" w:hAnsi="Times New Roman"/>
+          <w:b w:val="false"/>
+          <w:i w:val="false"/>
+          <w:iCs w:val="false"/>
+          <w:caps w:val="false"/>
+          <w:smallCaps w:val="false"/>
+          <w:color w:val="auto"/>
+          <w:spacing w:val="0"/>
+          <w:sz w:val="24"/>
+          <w:szCs w:val="24"/>
+        </w:rPr>
+        <w:t xml:space="preserve"> </w:t>
+      </w:r>
+    </w:p>
+    <w:p>
+      <w:pPr>
+        <w:pStyle w:val="TextBody"/>
+        <w:widowControl/>
+        <w:numPr>
+          <w:ilvl w:val="0"/>
+          <w:numId w:val="9"/>
+        </w:numPr>
+        <w:pBdr/>
+        <w:tabs>
+          <w:tab w:val="clear" w:pos="720"/>
+          <w:tab w:val="left" w:pos="0" w:leader="none"/>
+        </w:tabs>
+        <w:spacing w:lineRule="auto" w:line="420" w:before="0" w:after="0"/>
+        <w:ind w:left="0" w:right="0" w:hanging="0"/>
+        <w:rPr>
+          <w:rFonts w:ascii="Times New Roman" w:hAnsi="Times New Roman"/>
+          <w:b w:val="false"/>
+          <w:i w:val="false"/>
+          <w:i w:val="false"/>
+          <w:iCs w:val="false"/>
+          <w:caps w:val="false"/>
+          <w:smallCaps w:val="false"/>
+          <w:color w:val="auto"/>
+          <w:spacing w:val="0"/>
+          <w:sz w:val="24"/>
+          <w:szCs w:val="24"/>
+        </w:rPr>
+      </w:pPr>
+      <w:r>
+        <w:rPr>
+          <w:rStyle w:val="StrongEmphasis"/>
+          <w:rFonts w:ascii="Times New Roman" w:hAnsi="Times New Roman"/>
+          <w:b/>
+          <w:i w:val="false"/>
+          <w:iCs w:val="false"/>
+          <w:caps w:val="false"/>
+          <w:smallCaps w:val="false"/>
+          <w:color w:val="auto"/>
+          <w:spacing w:val="0"/>
+          <w:sz w:val="24"/>
+          <w:szCs w:val="24"/>
+        </w:rPr>
+        <w:t>Controller:</w:t>
+      </w:r>
+      <w:r>
+        <w:rPr>
+          <w:rStyle w:val="StrongEmphasis"/>
+          <w:rFonts w:ascii="Times New Roman" w:hAnsi="Times New Roman"/>
+          <w:b w:val="false"/>
+          <w:i w:val="false"/>
+          <w:iCs w:val="false"/>
+          <w:caps w:val="false"/>
+          <w:smallCaps w:val="false"/>
+          <w:color w:val="auto"/>
+          <w:spacing w:val="0"/>
+          <w:sz w:val="24"/>
+          <w:szCs w:val="24"/>
+        </w:rPr>
+        <w:t xml:space="preserve"> </w:t>
+      </w:r>
+      <w:r>
+        <w:rPr>
+          <w:rFonts w:ascii="Times New Roman" w:hAnsi="Times New Roman"/>
+          <w:b w:val="false"/>
+          <w:i w:val="false"/>
+          <w:iCs w:val="false"/>
+          <w:caps w:val="false"/>
+          <w:smallCaps w:val="false"/>
+          <w:color w:val="auto"/>
+          <w:spacing w:val="0"/>
+          <w:sz w:val="24"/>
+          <w:szCs w:val="24"/>
+        </w:rPr>
+        <w:t xml:space="preserve">Entertains user requests and fetch necessary resources. </w:t>
+      </w:r>
+      <w:r>
+        <w:rPr>
+          <w:rFonts w:ascii="Times New Roman" w:hAnsi="Times New Roman"/>
+          <w:b w:val="false"/>
+          <w:i w:val="false"/>
+          <w:iCs w:val="false"/>
+          <w:caps w:val="false"/>
+          <w:smallCaps w:val="false"/>
+          <w:color w:val="000000"/>
+          <w:spacing w:val="0"/>
+          <w:sz w:val="24"/>
+          <w:szCs w:val="24"/>
+        </w:rPr>
+        <w:t>Controller acts on both model and view. It controls the data flow into model object and updates the view whenever data changes. It keeps view and model separate.</w:t>
+      </w:r>
+      <w:r>
+        <w:rPr>
+          <w:rFonts w:ascii="Times New Roman" w:hAnsi="Times New Roman"/>
+          <w:b w:val="false"/>
+          <w:i w:val="false"/>
+          <w:iCs w:val="false"/>
+          <w:caps w:val="false"/>
+          <w:smallCaps w:val="false"/>
+          <w:color w:val="auto"/>
+          <w:spacing w:val="0"/>
+          <w:sz w:val="24"/>
+          <w:szCs w:val="24"/>
+        </w:rPr>
+        <w:t xml:space="preserve"> </w:t>
+      </w:r>
+    </w:p>
+    <w:p>
+      <w:pPr>
+        <w:pStyle w:val="TextBody"/>
+        <w:pBdr/>
+        <w:spacing w:before="0" w:after="0"/>
+        <w:ind w:left="0" w:right="0" w:hanging="0"/>
+        <w:rPr>
+          <w:rFonts w:ascii="Times New Roman" w:hAnsi="Times New Roman"/>
+          <w:b w:val="false"/>
+          <w:i w:val="false"/>
+          <w:i w:val="false"/>
+          <w:iCs w:val="false"/>
+          <w:color w:val="auto"/>
+          <w:sz w:val="24"/>
+          <w:szCs w:val="24"/>
+        </w:rPr>
+      </w:pPr>
+      <w:r>
+        <w:rPr>
+          <w:rFonts w:ascii="Times New Roman" w:hAnsi="Times New Roman"/>
+          <w:b w:val="false"/>
+          <w:i w:val="false"/>
+          <w:iCs w:val="false"/>
+          <w:color w:val="auto"/>
+          <w:sz w:val="24"/>
+          <w:szCs w:val="24"/>
+        </w:rPr>
+        <w:t xml:space="preserve">Each of the components has a demarcated set of tasks which ensures smooth functioning of the entire application along with complete modularity. </w:t>
+      </w:r>
+    </w:p>
+    <w:p>
+      <w:pPr>
+        <w:pStyle w:val="Normal"/>
+        <w:spacing w:lineRule="auto" w:line="240"/>
+        <w:jc w:val="both"/>
+        <w:rPr>
+          <w:rFonts w:ascii="Times New Roman" w:hAnsi="Times New Roman"/>
+          <w:i w:val="false"/>
+          <w:i w:val="false"/>
+          <w:iCs w:val="false"/>
+          <w:color w:val="auto" w:themeShade="bf"/>
+          <w:sz w:val="24"/>
+          <w:szCs w:val="24"/>
+        </w:rPr>
+      </w:pPr>
+      <w:r>
+        <w:rPr>
+          <w:rFonts w:ascii="Times New Roman" w:hAnsi="Times New Roman"/>
+          <w:i w:val="false"/>
+          <w:iCs w:val="false"/>
+          <w:color w:val="auto" w:themeShade="bf"/>
+          <w:sz w:val="24"/>
+          <w:szCs w:val="24"/>
+        </w:rPr>
+      </w:r>
+    </w:p>
+    <w:p>
+      <w:pPr>
+        <w:pStyle w:val="Normal"/>
+        <w:spacing w:lineRule="auto" w:line="240"/>
+        <w:jc w:val="both"/>
+        <w:rPr>
+          <w:rFonts w:ascii="Times New Roman" w:hAnsi="Times New Roman"/>
+          <w:i w:val="false"/>
+          <w:i w:val="false"/>
+          <w:iCs w:val="false"/>
+          <w:color w:val="auto" w:themeShade="bf"/>
+          <w:sz w:val="24"/>
+          <w:szCs w:val="24"/>
+        </w:rPr>
+      </w:pPr>
+      <w:r>
+        <w:rPr>
+          <w:rFonts w:ascii="Times New Roman" w:hAnsi="Times New Roman"/>
+          <w:i w:val="false"/>
+          <w:iCs w:val="false"/>
+          <w:color w:val="auto" w:themeShade="bf"/>
+          <w:sz w:val="24"/>
+          <w:szCs w:val="24"/>
+        </w:rPr>
+      </w:r>
+    </w:p>
+    <w:p>
+      <w:pPr>
+        <w:pStyle w:val="Normal"/>
+        <w:spacing w:lineRule="auto" w:line="240"/>
+        <w:jc w:val="both"/>
+        <w:rPr/>
       </w:pPr>
       <w:r>
         <w:rPr>
@@ -1992,11 +2460,11 @@
         <w:pStyle w:val="Normal"/>
         <w:spacing w:lineRule="auto" w:line="240"/>
         <w:jc w:val="both"/>
-        <w:rPr/>
-      </w:pPr>
-      <w:r>
-        <w:rPr>
-          <w:b w:val="false"/>
+        <w:rPr>
+          <w:rFonts w:ascii="Times New Roman" w:hAnsi="Times New Roman"/>
+          <w:b w:val="false"/>
+          <w:b w:val="false"/>
+          <w:i w:val="false"/>
           <w:i w:val="false"/>
           <w:caps w:val="false"/>
           <w:smallCaps w:val="false"/>
@@ -2004,7 +2472,57 @@
           <w:spacing w:val="0"/>
           <w:sz w:val="24"/>
         </w:rPr>
-        <w:t xml:space="preserve">The most common architecture pattern is the layered architecture pattern, otherwise known as the n-tier architecture pattern. Components within the layered architecture pattern are organized into horizontal layers, each layer performing a specific role within the application (e.g., presentation logic or business logic). For example, a presentation layer would be responsible for handling all user interface like students and teachers or administrators, a business layer has the responsibility to call method in order to respond to requests. In the same way, a data layer would be responsible with access the database in order to get all the information from database(student’s names, enrollments) to add students, to enroll students to different courses. Basically everything related to database is implemented here. </w:t>
+      </w:pPr>
+      <w:r>
+        <w:rPr>
+          <w:b w:val="false"/>
+          <w:i w:val="false"/>
+          <w:caps w:val="false"/>
+          <w:smallCaps w:val="false"/>
+          <w:color w:val="333333"/>
+          <w:spacing w:val="0"/>
+          <w:sz w:val="24"/>
+        </w:rPr>
+        <w:t>The main architectural pattern user in this project is MVC</w:t>
+      </w:r>
+      <w:r>
+        <w:rPr>
+          <w:rFonts w:ascii="Times New Roman" w:hAnsi="Times New Roman"/>
+          <w:b w:val="false"/>
+          <w:i w:val="false"/>
+          <w:caps w:val="false"/>
+          <w:smallCaps w:val="false"/>
+          <w:color w:val="333333"/>
+          <w:spacing w:val="0"/>
+          <w:sz w:val="24"/>
+        </w:rPr>
+        <w:t xml:space="preserve">. </w:t>
+      </w:r>
+      <w:r>
+        <w:rPr>
+          <w:rFonts w:ascii="Times New Roman" w:hAnsi="Times New Roman"/>
+          <w:b w:val="false"/>
+          <w:i w:val="false"/>
+          <w:caps w:val="false"/>
+          <w:smallCaps w:val="false"/>
+          <w:color w:val="000000"/>
+          <w:spacing w:val="0"/>
+          <w:sz w:val="24"/>
+        </w:rPr>
+        <w:t>MVC proposes three types of objects in an application, the Model, Views and Controllers. These objects are separated by abstract boundaries which makes MVC more of a paradigm rather than an actual pattern since the communication with each other across those boundaries is not further specified. How the objects inside MVC communicate differs not only by the type of application you are describing (GUI, web) but also by which part of the application you are currently looking at (frontend, backend).</w:t>
+      </w:r>
+      <w:r>
+        <w:rPr>
+          <w:rFonts w:ascii="Times New Roman" w:hAnsi="Times New Roman"/>
+          <w:b w:val="false"/>
+          <w:i w:val="false"/>
+          <w:caps w:val="false"/>
+          <w:smallCaps w:val="false"/>
+          <w:color w:val="333333"/>
+          <w:spacing w:val="0"/>
+          <w:sz w:val="24"/>
+        </w:rPr>
+        <w:t xml:space="preserve"> </w:t>
       </w:r>
     </w:p>
     <w:p>
@@ -2012,11 +2530,11 @@
         <w:pStyle w:val="Normal"/>
         <w:spacing w:lineRule="auto" w:line="240"/>
         <w:jc w:val="both"/>
-        <w:rPr/>
-      </w:pPr>
-      <w:r>
-        <w:rPr>
-          <w:b w:val="false"/>
+        <w:rPr>
+          <w:rFonts w:ascii="Times New Roman" w:hAnsi="Times New Roman"/>
+          <w:b w:val="false"/>
+          <w:b w:val="false"/>
+          <w:i w:val="false"/>
           <w:i w:val="false"/>
           <w:caps w:val="false"/>
           <w:smallCaps w:val="false"/>
@@ -2024,7 +2542,9 @@
           <w:spacing w:val="0"/>
           <w:sz w:val="24"/>
         </w:rPr>
-        <w:t xml:space="preserve">Each layer of the architecture has a specific role and responsibility, but also each layer of the architecture forms an abstraction around the work. The presentation layer doesn’t need to know how to get students from database. This is the responsibility of data layer.  The presentation layer only need to display that information on a screen in a particular way.  </w:t>
+      </w:pPr>
+      <w:r>
+        <w:rPr/>
       </w:r>
     </w:p>
     <w:p>
@@ -2046,8 +2566,19 @@
         </w:rPr>
       </w:pPr>
       <w:r>
-        <w:rPr>
-          <w:b w:val="false"/>
+        <w:rPr/>
+      </w:r>
+    </w:p>
+    <w:p>
+      <w:pPr>
+        <w:pStyle w:val="Normal"/>
+        <w:spacing w:lineRule="auto" w:line="240"/>
+        <w:jc w:val="both"/>
+        <w:rPr>
+          <w:rFonts w:ascii="Times New Roman" w:hAnsi="Times New Roman"/>
+          <w:b w:val="false"/>
+          <w:b w:val="false"/>
+          <w:i w:val="false"/>
           <w:i w:val="false"/>
           <w:caps w:val="false"/>
           <w:smallCaps w:val="false"/>
@@ -2055,19 +2586,22 @@
           <w:spacing w:val="0"/>
           <w:sz w:val="24"/>
         </w:rPr>
+      </w:pPr>
+      <w:r>
+        <w:rPr/>
         <w:drawing>
-          <wp:anchor behindDoc="0" distT="0" distB="0" distL="0" distR="0" simplePos="0" locked="0" layoutInCell="1" allowOverlap="1" relativeHeight="3">
+          <wp:anchor behindDoc="0" distT="0" distB="0" distL="0" distR="0" simplePos="0" locked="0" layoutInCell="1" allowOverlap="1" relativeHeight="7">
             <wp:simplePos x="0" y="0"/>
             <wp:positionH relativeFrom="column">
-              <wp:align>center</wp:align>
+              <wp:posOffset>1518920</wp:posOffset>
             </wp:positionH>
             <wp:positionV relativeFrom="paragraph">
-              <wp:posOffset>635</wp:posOffset>
+              <wp:posOffset>1270</wp:posOffset>
             </wp:positionV>
-            <wp:extent cx="2557780" cy="2789555"/>
+            <wp:extent cx="2694940" cy="2729865"/>
             <wp:effectExtent l="0" t="0" r="0" b="0"/>
-            <wp:wrapSquare wrapText="largest"/>
-            <wp:docPr id="3" name="Image2" descr=""/>
+            <wp:wrapTopAndBottom/>
+            <wp:docPr id="3" name="Image3" descr=""/>
             <wp:cNvGraphicFramePr>
               <a:graphicFrameLocks xmlns:a="http://schemas.openxmlformats.org/drawingml/2006/main" noChangeAspect="1"/>
             </wp:cNvGraphicFramePr>
@@ -2075,7 +2609,7 @@
               <a:graphicData uri="http://schemas.openxmlformats.org/drawingml/2006/picture">
                 <pic:pic xmlns:pic="http://schemas.openxmlformats.org/drawingml/2006/picture">
                   <pic:nvPicPr>
-                    <pic:cNvPr id="3" name="Image2" descr=""/>
+                    <pic:cNvPr id="3" name="Image3" descr=""/>
                     <pic:cNvPicPr>
                       <a:picLocks noChangeAspect="1" noChangeArrowheads="1"/>
                     </pic:cNvPicPr>
@@ -2089,7 +2623,7 @@
                   <pic:spPr bwMode="auto">
                     <a:xfrm>
                       <a:off x="0" y="0"/>
-                      <a:ext cx="2557780" cy="2789555"/>
+                      <a:ext cx="2694940" cy="2729865"/>
                     </a:xfrm>
                     <a:prstGeom prst="rect">
                       <a:avLst/>
@@ -2107,11 +2641,12 @@
         <w:pStyle w:val="Normal"/>
         <w:spacing w:lineRule="auto" w:line="240"/>
         <w:jc w:val="both"/>
-        <w:rPr>
-          <w:rFonts w:ascii="Times New Roman" w:hAnsi="Times New Roman"/>
-          <w:b w:val="false"/>
-          <w:b w:val="false"/>
-          <w:i w:val="false"/>
+        <w:rPr/>
+      </w:pPr>
+      <w:r>
+        <w:rPr>
+          <w:rFonts w:ascii="Times New Roman" w:hAnsi="Times New Roman"/>
+          <w:b w:val="false"/>
           <w:i w:val="false"/>
           <w:caps w:val="false"/>
           <w:smallCaps w:val="false"/>
@@ -2119,10 +2654,19 @@
           <w:spacing w:val="0"/>
           <w:sz w:val="24"/>
         </w:rPr>
-      </w:pPr>
-      <w:r>
-        <w:rPr>
-          <w:b w:val="false"/>
+        <w:t xml:space="preserve">Beside Model-View-Controller, this project use also Layered Architecture. The layered pattern is included in Model part of MVC architecture. </w:t>
+      </w:r>
+    </w:p>
+    <w:p>
+      <w:pPr>
+        <w:pStyle w:val="Normal"/>
+        <w:spacing w:lineRule="auto" w:line="240"/>
+        <w:jc w:val="both"/>
+        <w:rPr>
+          <w:rFonts w:ascii="Times New Roman" w:hAnsi="Times New Roman"/>
+          <w:b w:val="false"/>
+          <w:b w:val="false"/>
+          <w:i w:val="false"/>
           <w:i w:val="false"/>
           <w:caps w:val="false"/>
           <w:smallCaps w:val="false"/>
@@ -2130,6 +2674,9 @@
           <w:spacing w:val="0"/>
           <w:sz w:val="24"/>
         </w:rPr>
+      </w:pPr>
+      <w:r>
+        <w:rPr/>
       </w:r>
     </w:p>
     <w:p>
@@ -2151,598 +2698,19 @@
         </w:rPr>
       </w:pPr>
       <w:r>
-        <w:rPr>
-          <w:b w:val="false"/>
-          <w:i w:val="false"/>
-          <w:caps w:val="false"/>
-          <w:smallCaps w:val="false"/>
-          <w:color w:val="333333"/>
-          <w:spacing w:val="0"/>
-          <w:sz w:val="24"/>
-        </w:rPr>
-      </w:r>
-    </w:p>
-    <w:p>
-      <w:pPr>
-        <w:pStyle w:val="Normal"/>
-        <w:spacing w:lineRule="auto" w:line="240"/>
-        <w:jc w:val="both"/>
-        <w:rPr>
-          <w:rFonts w:ascii="Times New Roman" w:hAnsi="Times New Roman"/>
-          <w:b w:val="false"/>
-          <w:b w:val="false"/>
-          <w:i w:val="false"/>
-          <w:i w:val="false"/>
-          <w:caps w:val="false"/>
-          <w:smallCaps w:val="false"/>
-          <w:color w:val="333333"/>
-          <w:spacing w:val="0"/>
-          <w:sz w:val="24"/>
-        </w:rPr>
-      </w:pPr>
-      <w:r>
-        <w:rPr>
-          <w:b w:val="false"/>
-          <w:i w:val="false"/>
-          <w:caps w:val="false"/>
-          <w:smallCaps w:val="false"/>
-          <w:color w:val="333333"/>
-          <w:spacing w:val="0"/>
-          <w:sz w:val="24"/>
-        </w:rPr>
-      </w:r>
-    </w:p>
-    <w:p>
-      <w:pPr>
-        <w:pStyle w:val="Normal"/>
-        <w:spacing w:lineRule="auto" w:line="240"/>
-        <w:jc w:val="both"/>
-        <w:rPr>
-          <w:rFonts w:ascii="Times New Roman" w:hAnsi="Times New Roman"/>
-          <w:b w:val="false"/>
-          <w:b w:val="false"/>
-          <w:i w:val="false"/>
-          <w:i w:val="false"/>
-          <w:caps w:val="false"/>
-          <w:smallCaps w:val="false"/>
-          <w:color w:val="333333"/>
-          <w:spacing w:val="0"/>
-          <w:sz w:val="24"/>
-        </w:rPr>
-      </w:pPr>
-      <w:r>
-        <w:rPr>
-          <w:b w:val="false"/>
-          <w:i w:val="false"/>
-          <w:caps w:val="false"/>
-          <w:smallCaps w:val="false"/>
-          <w:color w:val="333333"/>
-          <w:spacing w:val="0"/>
-          <w:sz w:val="24"/>
-        </w:rPr>
-      </w:r>
-    </w:p>
-    <w:p>
-      <w:pPr>
-        <w:pStyle w:val="Normal"/>
-        <w:spacing w:lineRule="auto" w:line="240"/>
-        <w:jc w:val="both"/>
-        <w:rPr>
-          <w:rFonts w:ascii="Times New Roman" w:hAnsi="Times New Roman"/>
-          <w:b w:val="false"/>
-          <w:b w:val="false"/>
-          <w:i w:val="false"/>
-          <w:i w:val="false"/>
-          <w:caps w:val="false"/>
-          <w:smallCaps w:val="false"/>
-          <w:color w:val="333333"/>
-          <w:spacing w:val="0"/>
-          <w:sz w:val="24"/>
-        </w:rPr>
-      </w:pPr>
-      <w:r>
-        <w:rPr>
-          <w:b w:val="false"/>
-          <w:i w:val="false"/>
-          <w:caps w:val="false"/>
-          <w:smallCaps w:val="false"/>
-          <w:color w:val="333333"/>
-          <w:spacing w:val="0"/>
-          <w:sz w:val="24"/>
-        </w:rPr>
-      </w:r>
-    </w:p>
-    <w:p>
-      <w:pPr>
-        <w:pStyle w:val="Normal"/>
-        <w:spacing w:lineRule="auto" w:line="240"/>
-        <w:jc w:val="both"/>
-        <w:rPr>
-          <w:rFonts w:ascii="Times New Roman" w:hAnsi="Times New Roman"/>
-          <w:b w:val="false"/>
-          <w:b w:val="false"/>
-          <w:i w:val="false"/>
-          <w:i w:val="false"/>
-          <w:caps w:val="false"/>
-          <w:smallCaps w:val="false"/>
-          <w:color w:val="333333"/>
-          <w:spacing w:val="0"/>
-          <w:sz w:val="24"/>
-        </w:rPr>
-      </w:pPr>
-      <w:r>
-        <w:rPr>
-          <w:b w:val="false"/>
-          <w:i w:val="false"/>
-          <w:caps w:val="false"/>
-          <w:smallCaps w:val="false"/>
-          <w:color w:val="333333"/>
-          <w:spacing w:val="0"/>
-          <w:sz w:val="24"/>
-        </w:rPr>
-      </w:r>
-    </w:p>
-    <w:p>
-      <w:pPr>
-        <w:pStyle w:val="Normal"/>
-        <w:spacing w:lineRule="auto" w:line="240"/>
-        <w:jc w:val="both"/>
-        <w:rPr>
-          <w:rFonts w:ascii="Times New Roman" w:hAnsi="Times New Roman"/>
-          <w:b w:val="false"/>
-          <w:b w:val="false"/>
-          <w:i w:val="false"/>
-          <w:i w:val="false"/>
-          <w:caps w:val="false"/>
-          <w:smallCaps w:val="false"/>
-          <w:color w:val="333333"/>
-          <w:spacing w:val="0"/>
-          <w:sz w:val="24"/>
-        </w:rPr>
-      </w:pPr>
-      <w:r>
-        <w:rPr>
-          <w:b w:val="false"/>
-          <w:i w:val="false"/>
-          <w:caps w:val="false"/>
-          <w:smallCaps w:val="false"/>
-          <w:color w:val="333333"/>
-          <w:spacing w:val="0"/>
-          <w:sz w:val="24"/>
-        </w:rPr>
-      </w:r>
-    </w:p>
-    <w:p>
-      <w:pPr>
-        <w:pStyle w:val="Normal"/>
-        <w:spacing w:lineRule="auto" w:line="240"/>
-        <w:jc w:val="both"/>
-        <w:rPr>
-          <w:rFonts w:ascii="Times New Roman" w:hAnsi="Times New Roman"/>
-          <w:b w:val="false"/>
-          <w:b w:val="false"/>
-          <w:i w:val="false"/>
-          <w:i w:val="false"/>
-          <w:caps w:val="false"/>
-          <w:smallCaps w:val="false"/>
-          <w:color w:val="333333"/>
-          <w:spacing w:val="0"/>
-          <w:sz w:val="24"/>
-        </w:rPr>
-      </w:pPr>
-      <w:r>
-        <w:rPr>
-          <w:b w:val="false"/>
-          <w:i w:val="false"/>
-          <w:caps w:val="false"/>
-          <w:smallCaps w:val="false"/>
-          <w:color w:val="333333"/>
-          <w:spacing w:val="0"/>
-          <w:sz w:val="24"/>
-        </w:rPr>
-      </w:r>
-    </w:p>
-    <w:p>
-      <w:pPr>
-        <w:pStyle w:val="Normal"/>
-        <w:spacing w:lineRule="auto" w:line="240"/>
-        <w:jc w:val="both"/>
-        <w:rPr>
-          <w:rFonts w:ascii="Times New Roman" w:hAnsi="Times New Roman"/>
-          <w:b w:val="false"/>
-          <w:b w:val="false"/>
-          <w:i w:val="false"/>
-          <w:i w:val="false"/>
-          <w:caps w:val="false"/>
-          <w:smallCaps w:val="false"/>
-          <w:color w:val="333333"/>
-          <w:spacing w:val="0"/>
-          <w:sz w:val="24"/>
-        </w:rPr>
-      </w:pPr>
-      <w:r>
-        <w:rPr>
-          <w:b w:val="false"/>
-          <w:i w:val="false"/>
-          <w:caps w:val="false"/>
-          <w:smallCaps w:val="false"/>
-          <w:color w:val="333333"/>
-          <w:spacing w:val="0"/>
-          <w:sz w:val="24"/>
-        </w:rPr>
-      </w:r>
-    </w:p>
-    <w:p>
-      <w:pPr>
-        <w:pStyle w:val="Normal"/>
-        <w:spacing w:lineRule="auto" w:line="240"/>
-        <w:jc w:val="both"/>
-        <w:rPr>
-          <w:rFonts w:ascii="Times New Roman" w:hAnsi="Times New Roman"/>
-          <w:b w:val="false"/>
-          <w:b w:val="false"/>
-          <w:i w:val="false"/>
-          <w:i w:val="false"/>
-          <w:caps w:val="false"/>
-          <w:smallCaps w:val="false"/>
-          <w:color w:val="333333"/>
-          <w:spacing w:val="0"/>
-          <w:sz w:val="24"/>
-        </w:rPr>
-      </w:pPr>
-      <w:r>
-        <w:rPr>
-          <w:b w:val="false"/>
-          <w:i w:val="false"/>
-          <w:caps w:val="false"/>
-          <w:smallCaps w:val="false"/>
-          <w:color w:val="333333"/>
-          <w:spacing w:val="0"/>
-          <w:sz w:val="24"/>
-        </w:rPr>
-      </w:r>
-    </w:p>
-    <w:p>
-      <w:pPr>
-        <w:pStyle w:val="Normal"/>
-        <w:spacing w:lineRule="auto" w:line="240"/>
-        <w:jc w:val="both"/>
-        <w:rPr>
-          <w:rFonts w:ascii="Times New Roman" w:hAnsi="Times New Roman"/>
-          <w:b w:val="false"/>
-          <w:b w:val="false"/>
-          <w:i w:val="false"/>
-          <w:i w:val="false"/>
-          <w:caps w:val="false"/>
-          <w:smallCaps w:val="false"/>
-          <w:color w:val="333333"/>
-          <w:spacing w:val="0"/>
-          <w:sz w:val="24"/>
-        </w:rPr>
-      </w:pPr>
-      <w:r>
-        <w:rPr>
-          <w:b w:val="false"/>
-          <w:i w:val="false"/>
-          <w:caps w:val="false"/>
-          <w:smallCaps w:val="false"/>
-          <w:color w:val="333333"/>
-          <w:spacing w:val="0"/>
-          <w:sz w:val="24"/>
-        </w:rPr>
-      </w:r>
-    </w:p>
-    <w:p>
-      <w:pPr>
-        <w:pStyle w:val="Normal"/>
-        <w:spacing w:lineRule="auto" w:line="240"/>
-        <w:jc w:val="both"/>
-        <w:rPr>
-          <w:rFonts w:ascii="Times New Roman" w:hAnsi="Times New Roman"/>
-          <w:b w:val="false"/>
-          <w:b w:val="false"/>
-          <w:i w:val="false"/>
-          <w:i w:val="false"/>
-          <w:caps w:val="false"/>
-          <w:smallCaps w:val="false"/>
-          <w:color w:val="333333"/>
-          <w:spacing w:val="0"/>
-          <w:sz w:val="24"/>
-        </w:rPr>
-      </w:pPr>
-      <w:r>
-        <w:rPr>
-          <w:b w:val="false"/>
-          <w:i w:val="false"/>
-          <w:caps w:val="false"/>
-          <w:smallCaps w:val="false"/>
-          <w:color w:val="333333"/>
-          <w:spacing w:val="0"/>
-          <w:sz w:val="24"/>
-        </w:rPr>
-      </w:r>
-    </w:p>
-    <w:p>
-      <w:pPr>
-        <w:pStyle w:val="Normal"/>
-        <w:spacing w:lineRule="auto" w:line="240"/>
-        <w:jc w:val="both"/>
-        <w:rPr>
-          <w:rFonts w:ascii="Times New Roman" w:hAnsi="Times New Roman"/>
-          <w:b w:val="false"/>
-          <w:b w:val="false"/>
-          <w:i w:val="false"/>
-          <w:i w:val="false"/>
-          <w:caps w:val="false"/>
-          <w:smallCaps w:val="false"/>
-          <w:color w:val="333333"/>
-          <w:spacing w:val="0"/>
-          <w:sz w:val="24"/>
-        </w:rPr>
-      </w:pPr>
-      <w:r>
-        <w:rPr>
-          <w:b w:val="false"/>
-          <w:i w:val="false"/>
-          <w:caps w:val="false"/>
-          <w:smallCaps w:val="false"/>
-          <w:color w:val="333333"/>
-          <w:spacing w:val="0"/>
-          <w:sz w:val="24"/>
-        </w:rPr>
-      </w:r>
-    </w:p>
-    <w:p>
-      <w:pPr>
-        <w:pStyle w:val="Normal"/>
-        <w:spacing w:lineRule="auto" w:line="240"/>
-        <w:jc w:val="both"/>
-        <w:rPr>
-          <w:rFonts w:ascii="Times New Roman" w:hAnsi="Times New Roman"/>
-          <w:b w:val="false"/>
-          <w:b w:val="false"/>
-          <w:i w:val="false"/>
-          <w:i w:val="false"/>
-          <w:caps w:val="false"/>
-          <w:smallCaps w:val="false"/>
-          <w:color w:val="333333"/>
-          <w:spacing w:val="0"/>
-          <w:sz w:val="24"/>
-        </w:rPr>
-      </w:pPr>
-      <w:r>
-        <w:rPr>
-          <w:b w:val="false"/>
-          <w:i w:val="false"/>
-          <w:caps w:val="false"/>
-          <w:smallCaps w:val="false"/>
-          <w:color w:val="333333"/>
-          <w:spacing w:val="0"/>
-          <w:sz w:val="24"/>
-        </w:rPr>
-      </w:r>
-    </w:p>
-    <w:p>
-      <w:pPr>
-        <w:pStyle w:val="Normal"/>
-        <w:spacing w:lineRule="auto" w:line="240"/>
-        <w:jc w:val="both"/>
-        <w:rPr>
-          <w:rFonts w:ascii="Times New Roman" w:hAnsi="Times New Roman"/>
-          <w:b w:val="false"/>
-          <w:b w:val="false"/>
-          <w:i w:val="false"/>
-          <w:i w:val="false"/>
-          <w:caps w:val="false"/>
-          <w:smallCaps w:val="false"/>
-          <w:color w:val="333333"/>
-          <w:spacing w:val="0"/>
-          <w:sz w:val="24"/>
-        </w:rPr>
-      </w:pPr>
-      <w:r>
-        <w:rPr>
-          <w:b w:val="false"/>
-          <w:i w:val="false"/>
-          <w:caps w:val="false"/>
-          <w:smallCaps w:val="false"/>
-          <w:color w:val="333333"/>
-          <w:spacing w:val="0"/>
-          <w:sz w:val="24"/>
-        </w:rPr>
-      </w:r>
-    </w:p>
-    <w:p>
-      <w:pPr>
-        <w:pStyle w:val="Normal"/>
-        <w:spacing w:lineRule="auto" w:line="240"/>
-        <w:jc w:val="both"/>
-        <w:rPr>
-          <w:rFonts w:ascii="Times New Roman" w:hAnsi="Times New Roman"/>
-          <w:b w:val="false"/>
-          <w:b w:val="false"/>
-          <w:i w:val="false"/>
-          <w:i w:val="false"/>
-          <w:caps w:val="false"/>
-          <w:smallCaps w:val="false"/>
-          <w:color w:val="333333"/>
-          <w:spacing w:val="0"/>
-          <w:sz w:val="24"/>
-        </w:rPr>
-      </w:pPr>
-      <w:r>
-        <w:rPr>
-          <w:b w:val="false"/>
-          <w:i w:val="false"/>
-          <w:caps w:val="false"/>
-          <w:smallCaps w:val="false"/>
-          <w:color w:val="333333"/>
-          <w:spacing w:val="0"/>
-          <w:sz w:val="24"/>
-        </w:rPr>
-      </w:r>
-    </w:p>
-    <w:p>
-      <w:pPr>
-        <w:pStyle w:val="Normal"/>
-        <w:spacing w:lineRule="auto" w:line="240"/>
-        <w:jc w:val="both"/>
-        <w:rPr>
-          <w:rFonts w:ascii="Times New Roman" w:hAnsi="Times New Roman"/>
-          <w:b w:val="false"/>
-          <w:b w:val="false"/>
-          <w:i w:val="false"/>
-          <w:i w:val="false"/>
-          <w:caps w:val="false"/>
-          <w:smallCaps w:val="false"/>
-          <w:color w:val="333333"/>
-          <w:spacing w:val="0"/>
-          <w:sz w:val="24"/>
-        </w:rPr>
-      </w:pPr>
-      <w:r>
-        <w:rPr>
-          <w:b w:val="false"/>
-          <w:i w:val="false"/>
-          <w:caps w:val="false"/>
-          <w:smallCaps w:val="false"/>
-          <w:color w:val="333333"/>
-          <w:spacing w:val="0"/>
-          <w:sz w:val="24"/>
-        </w:rPr>
-      </w:r>
-    </w:p>
-    <w:p>
-      <w:pPr>
-        <w:pStyle w:val="Normal"/>
-        <w:spacing w:lineRule="auto" w:line="240"/>
-        <w:jc w:val="both"/>
-        <w:rPr>
-          <w:rFonts w:ascii="Times New Roman" w:hAnsi="Times New Roman"/>
-          <w:b w:val="false"/>
-          <w:b w:val="false"/>
-          <w:i w:val="false"/>
-          <w:i w:val="false"/>
-          <w:caps w:val="false"/>
-          <w:smallCaps w:val="false"/>
-          <w:color w:val="333333"/>
-          <w:spacing w:val="0"/>
-          <w:sz w:val="24"/>
-        </w:rPr>
-      </w:pPr>
-      <w:r>
-        <w:rPr>
-          <w:b w:val="false"/>
-          <w:i w:val="false"/>
-          <w:caps w:val="false"/>
-          <w:smallCaps w:val="false"/>
-          <w:color w:val="333333"/>
-          <w:spacing w:val="0"/>
-          <w:sz w:val="24"/>
-        </w:rPr>
-      </w:r>
-    </w:p>
-    <w:p>
-      <w:pPr>
-        <w:pStyle w:val="Normal"/>
-        <w:spacing w:lineRule="auto" w:line="240"/>
-        <w:jc w:val="both"/>
-        <w:rPr>
-          <w:rFonts w:ascii="Times New Roman" w:hAnsi="Times New Roman"/>
-          <w:b w:val="false"/>
-          <w:b w:val="false"/>
-          <w:i w:val="false"/>
-          <w:i w:val="false"/>
-          <w:caps w:val="false"/>
-          <w:smallCaps w:val="false"/>
-          <w:color w:val="333333"/>
-          <w:spacing w:val="0"/>
-          <w:sz w:val="24"/>
-        </w:rPr>
-      </w:pPr>
-      <w:r>
-        <w:rPr>
-          <w:b w:val="false"/>
-          <w:i w:val="false"/>
-          <w:caps w:val="false"/>
-          <w:smallCaps w:val="false"/>
-          <w:color w:val="333333"/>
-          <w:spacing w:val="0"/>
-          <w:sz w:val="24"/>
-        </w:rPr>
-        <w:t>The solution is separated in seven packages: Model, Repository, Service, Presentation and Utility. Each of them has a specific role and it has a specific layer associated. For example: presentation package is associated with presentation layer and the main purpose of presentation package is to keep in a single place and organized as much as possible all the classes related to graphical user interface.</w:t>
-      </w:r>
-    </w:p>
-    <w:p>
-      <w:pPr>
-        <w:pStyle w:val="Normal"/>
-        <w:spacing w:lineRule="auto" w:line="240"/>
-        <w:jc w:val="both"/>
-        <w:rPr>
-          <w:rFonts w:ascii="Times New Roman" w:hAnsi="Times New Roman"/>
-          <w:b w:val="false"/>
-          <w:b w:val="false"/>
-          <w:i w:val="false"/>
-          <w:i w:val="false"/>
-          <w:caps w:val="false"/>
-          <w:smallCaps w:val="false"/>
-          <w:color w:val="333333"/>
-          <w:spacing w:val="0"/>
-          <w:sz w:val="24"/>
-        </w:rPr>
-      </w:pPr>
-      <w:r>
-        <w:rPr>
-          <w:b w:val="false"/>
-          <w:i w:val="false"/>
-          <w:caps w:val="false"/>
-          <w:smallCaps w:val="false"/>
-          <w:color w:val="333333"/>
-          <w:spacing w:val="0"/>
-          <w:sz w:val="24"/>
-        </w:rPr>
-      </w:r>
-    </w:p>
-    <w:p>
-      <w:pPr>
-        <w:pStyle w:val="Normal"/>
-        <w:spacing w:lineRule="auto" w:line="240"/>
-        <w:jc w:val="both"/>
-        <w:rPr>
-          <w:rFonts w:ascii="Times New Roman" w:hAnsi="Times New Roman"/>
-          <w:b w:val="false"/>
-          <w:b w:val="false"/>
-          <w:i w:val="false"/>
-          <w:i w:val="false"/>
-          <w:caps w:val="false"/>
-          <w:smallCaps w:val="false"/>
-          <w:color w:val="333333"/>
-          <w:spacing w:val="0"/>
-          <w:sz w:val="24"/>
-        </w:rPr>
-      </w:pPr>
-      <w:r>
-        <w:rPr>
-          <w:b w:val="false"/>
-          <w:i w:val="false"/>
-          <w:caps w:val="false"/>
-          <w:smallCaps w:val="false"/>
-          <w:color w:val="333333"/>
-          <w:spacing w:val="0"/>
-          <w:sz w:val="24"/>
-        </w:rPr>
+        <w:rPr/>
         <w:drawing>
           <wp:anchor behindDoc="0" distT="0" distB="0" distL="0" distR="0" simplePos="0" locked="0" layoutInCell="1" allowOverlap="1" relativeHeight="8">
             <wp:simplePos x="0" y="0"/>
             <wp:positionH relativeFrom="column">
-              <wp:posOffset>1664335</wp:posOffset>
+              <wp:posOffset>739775</wp:posOffset>
             </wp:positionH>
             <wp:positionV relativeFrom="paragraph">
-              <wp:posOffset>12065</wp:posOffset>
+              <wp:posOffset>78740</wp:posOffset>
             </wp:positionV>
-            <wp:extent cx="2070100" cy="2653665"/>
+            <wp:extent cx="4460875" cy="4280535"/>
             <wp:effectExtent l="0" t="0" r="0" b="0"/>
-            <wp:wrapSquare wrapText="largest"/>
+            <wp:wrapTopAndBottom/>
             <wp:docPr id="4" name="Image7" descr=""/>
             <wp:cNvGraphicFramePr>
               <a:graphicFrameLocks xmlns:a="http://schemas.openxmlformats.org/drawingml/2006/main" noChangeAspect="1"/>
@@ -2765,7 +2733,7 @@
                   <pic:spPr bwMode="auto">
                     <a:xfrm>
                       <a:off x="0" y="0"/>
-                      <a:ext cx="2070100" cy="2653665"/>
+                      <a:ext cx="4460875" cy="4280535"/>
                     </a:xfrm>
                     <a:prstGeom prst="rect">
                       <a:avLst/>
@@ -2797,8 +2765,19 @@
         </w:rPr>
       </w:pPr>
       <w:r>
-        <w:rPr>
-          <w:b w:val="false"/>
+        <w:rPr/>
+      </w:r>
+    </w:p>
+    <w:p>
+      <w:pPr>
+        <w:pStyle w:val="Normal"/>
+        <w:spacing w:lineRule="auto" w:line="240"/>
+        <w:jc w:val="both"/>
+        <w:rPr>
+          <w:rFonts w:ascii="Times New Roman" w:hAnsi="Times New Roman"/>
+          <w:b w:val="false"/>
+          <w:b w:val="false"/>
+          <w:i w:val="false"/>
           <w:i w:val="false"/>
           <w:caps w:val="false"/>
           <w:smallCaps w:val="false"/>
@@ -2806,6 +2785,9 @@
           <w:spacing w:val="0"/>
           <w:sz w:val="24"/>
         </w:rPr>
+      </w:pPr>
+      <w:r>
+        <w:rPr/>
       </w:r>
     </w:p>
     <w:p>
@@ -2813,11 +2795,11 @@
         <w:pStyle w:val="Normal"/>
         <w:spacing w:lineRule="auto" w:line="240"/>
         <w:jc w:val="both"/>
-        <w:rPr>
-          <w:rFonts w:ascii="Times New Roman" w:hAnsi="Times New Roman"/>
-          <w:b w:val="false"/>
-          <w:b w:val="false"/>
-          <w:i w:val="false"/>
+        <w:rPr/>
+      </w:pPr>
+      <w:r>
+        <w:rPr>
+          <w:b w:val="false"/>
           <w:i w:val="false"/>
           <w:caps w:val="false"/>
           <w:smallCaps w:val="false"/>
@@ -2825,10 +2807,18 @@
           <w:spacing w:val="0"/>
           <w:sz w:val="24"/>
         </w:rPr>
-      </w:pPr>
-      <w:r>
-        <w:rPr>
-          <w:b w:val="false"/>
+        <w:t xml:space="preserve">The most common architecture pattern is the layered architecture pattern, otherwise known as the n-tier architecture pattern. Components within the layered architecture pattern are organized into horizontal layers, each layer performing a specific role within the application (e.g., presentation logic or business logic). </w:t>
+      </w:r>
+    </w:p>
+    <w:p>
+      <w:pPr>
+        <w:pStyle w:val="Normal"/>
+        <w:spacing w:lineRule="auto" w:line="240"/>
+        <w:jc w:val="both"/>
+        <w:rPr>
+          <w:b w:val="false"/>
+          <w:b w:val="false"/>
+          <w:i w:val="false"/>
           <w:i w:val="false"/>
           <w:caps w:val="false"/>
           <w:smallCaps w:val="false"/>
@@ -2836,6 +2826,9 @@
           <w:spacing w:val="0"/>
           <w:sz w:val="24"/>
         </w:rPr>
+      </w:pPr>
+      <w:r>
+        <w:rPr/>
       </w:r>
     </w:p>
     <w:p>
@@ -2844,7 +2837,6 @@
         <w:spacing w:lineRule="auto" w:line="240"/>
         <w:jc w:val="both"/>
         <w:rPr>
-          <w:rFonts w:ascii="Times New Roman" w:hAnsi="Times New Roman"/>
           <w:b w:val="false"/>
           <w:b w:val="false"/>
           <w:i w:val="false"/>
@@ -2857,478 +2849,20 @@
         </w:rPr>
       </w:pPr>
       <w:r>
-        <w:rPr>
-          <w:b w:val="false"/>
-          <w:i w:val="false"/>
-          <w:caps w:val="false"/>
-          <w:smallCaps w:val="false"/>
-          <w:color w:val="333333"/>
-          <w:spacing w:val="0"/>
-          <w:sz w:val="24"/>
-        </w:rPr>
-      </w:r>
-    </w:p>
-    <w:p>
-      <w:pPr>
-        <w:pStyle w:val="Normal"/>
-        <w:spacing w:lineRule="auto" w:line="240"/>
-        <w:jc w:val="both"/>
-        <w:rPr>
-          <w:rFonts w:ascii="Times New Roman" w:hAnsi="Times New Roman"/>
-          <w:b w:val="false"/>
-          <w:b w:val="false"/>
-          <w:i w:val="false"/>
-          <w:i w:val="false"/>
-          <w:caps w:val="false"/>
-          <w:smallCaps w:val="false"/>
-          <w:color w:val="333333"/>
-          <w:spacing w:val="0"/>
-          <w:sz w:val="24"/>
-        </w:rPr>
-      </w:pPr>
-      <w:r>
-        <w:rPr>
-          <w:b w:val="false"/>
-          <w:i w:val="false"/>
-          <w:caps w:val="false"/>
-          <w:smallCaps w:val="false"/>
-          <w:color w:val="333333"/>
-          <w:spacing w:val="0"/>
-          <w:sz w:val="24"/>
-        </w:rPr>
-      </w:r>
-    </w:p>
-    <w:p>
-      <w:pPr>
-        <w:pStyle w:val="Normal"/>
-        <w:spacing w:lineRule="auto" w:line="240"/>
-        <w:jc w:val="both"/>
-        <w:rPr>
-          <w:rFonts w:ascii="Times New Roman" w:hAnsi="Times New Roman"/>
-          <w:b w:val="false"/>
-          <w:b w:val="false"/>
-          <w:i w:val="false"/>
-          <w:i w:val="false"/>
-          <w:caps w:val="false"/>
-          <w:smallCaps w:val="false"/>
-          <w:color w:val="333333"/>
-          <w:spacing w:val="0"/>
-          <w:sz w:val="24"/>
-        </w:rPr>
-      </w:pPr>
-      <w:r>
-        <w:rPr>
-          <w:b w:val="false"/>
-          <w:i w:val="false"/>
-          <w:caps w:val="false"/>
-          <w:smallCaps w:val="false"/>
-          <w:color w:val="333333"/>
-          <w:spacing w:val="0"/>
-          <w:sz w:val="24"/>
-        </w:rPr>
-      </w:r>
-    </w:p>
-    <w:p>
-      <w:pPr>
-        <w:pStyle w:val="Normal"/>
-        <w:spacing w:lineRule="auto" w:line="240"/>
-        <w:jc w:val="both"/>
-        <w:rPr>
-          <w:rFonts w:ascii="Times New Roman" w:hAnsi="Times New Roman"/>
-          <w:b w:val="false"/>
-          <w:b w:val="false"/>
-          <w:i w:val="false"/>
-          <w:i w:val="false"/>
-          <w:caps w:val="false"/>
-          <w:smallCaps w:val="false"/>
-          <w:color w:val="333333"/>
-          <w:spacing w:val="0"/>
-          <w:sz w:val="24"/>
-        </w:rPr>
-      </w:pPr>
-      <w:r>
-        <w:rPr>
-          <w:b w:val="false"/>
-          <w:i w:val="false"/>
-          <w:caps w:val="false"/>
-          <w:smallCaps w:val="false"/>
-          <w:color w:val="333333"/>
-          <w:spacing w:val="0"/>
-          <w:sz w:val="24"/>
-        </w:rPr>
-      </w:r>
-    </w:p>
-    <w:p>
-      <w:pPr>
-        <w:pStyle w:val="Normal"/>
-        <w:spacing w:lineRule="auto" w:line="240"/>
-        <w:jc w:val="both"/>
-        <w:rPr>
-          <w:rFonts w:ascii="Times New Roman" w:hAnsi="Times New Roman"/>
-          <w:b w:val="false"/>
-          <w:b w:val="false"/>
-          <w:i w:val="false"/>
-          <w:i w:val="false"/>
-          <w:caps w:val="false"/>
-          <w:smallCaps w:val="false"/>
-          <w:color w:val="333333"/>
-          <w:spacing w:val="0"/>
-          <w:sz w:val="24"/>
-        </w:rPr>
-      </w:pPr>
-      <w:r>
-        <w:rPr>
-          <w:b w:val="false"/>
-          <w:i w:val="false"/>
-          <w:caps w:val="false"/>
-          <w:smallCaps w:val="false"/>
-          <w:color w:val="333333"/>
-          <w:spacing w:val="0"/>
-          <w:sz w:val="24"/>
-        </w:rPr>
-      </w:r>
-    </w:p>
-    <w:p>
-      <w:pPr>
-        <w:pStyle w:val="Normal"/>
-        <w:spacing w:lineRule="auto" w:line="240"/>
-        <w:jc w:val="both"/>
-        <w:rPr>
-          <w:rFonts w:ascii="Times New Roman" w:hAnsi="Times New Roman"/>
-          <w:b w:val="false"/>
-          <w:b w:val="false"/>
-          <w:i w:val="false"/>
-          <w:i w:val="false"/>
-          <w:caps w:val="false"/>
-          <w:smallCaps w:val="false"/>
-          <w:color w:val="333333"/>
-          <w:spacing w:val="0"/>
-          <w:sz w:val="24"/>
-        </w:rPr>
-      </w:pPr>
-      <w:r>
-        <w:rPr>
-          <w:b w:val="false"/>
-          <w:i w:val="false"/>
-          <w:caps w:val="false"/>
-          <w:smallCaps w:val="false"/>
-          <w:color w:val="333333"/>
-          <w:spacing w:val="0"/>
-          <w:sz w:val="24"/>
-        </w:rPr>
-      </w:r>
-    </w:p>
-    <w:p>
-      <w:pPr>
-        <w:pStyle w:val="Normal"/>
-        <w:spacing w:lineRule="auto" w:line="240"/>
-        <w:jc w:val="both"/>
-        <w:rPr>
-          <w:rFonts w:ascii="Times New Roman" w:hAnsi="Times New Roman"/>
-          <w:b w:val="false"/>
-          <w:b w:val="false"/>
-          <w:i w:val="false"/>
-          <w:i w:val="false"/>
-          <w:caps w:val="false"/>
-          <w:smallCaps w:val="false"/>
-          <w:color w:val="333333"/>
-          <w:spacing w:val="0"/>
-          <w:sz w:val="24"/>
-        </w:rPr>
-      </w:pPr>
-      <w:r>
-        <w:rPr>
-          <w:b w:val="false"/>
-          <w:i w:val="false"/>
-          <w:caps w:val="false"/>
-          <w:smallCaps w:val="false"/>
-          <w:color w:val="333333"/>
-          <w:spacing w:val="0"/>
-          <w:sz w:val="24"/>
-        </w:rPr>
-      </w:r>
-    </w:p>
-    <w:p>
-      <w:pPr>
-        <w:pStyle w:val="Normal"/>
-        <w:spacing w:lineRule="auto" w:line="240"/>
-        <w:jc w:val="both"/>
-        <w:rPr>
-          <w:rFonts w:ascii="Times New Roman" w:hAnsi="Times New Roman"/>
-          <w:b w:val="false"/>
-          <w:b w:val="false"/>
-          <w:i w:val="false"/>
-          <w:i w:val="false"/>
-          <w:caps w:val="false"/>
-          <w:smallCaps w:val="false"/>
-          <w:color w:val="333333"/>
-          <w:spacing w:val="0"/>
-          <w:sz w:val="24"/>
-        </w:rPr>
-      </w:pPr>
-      <w:r>
-        <w:rPr>
-          <w:b w:val="false"/>
-          <w:i w:val="false"/>
-          <w:caps w:val="false"/>
-          <w:smallCaps w:val="false"/>
-          <w:color w:val="333333"/>
-          <w:spacing w:val="0"/>
-          <w:sz w:val="24"/>
-        </w:rPr>
-      </w:r>
-    </w:p>
-    <w:p>
-      <w:pPr>
-        <w:pStyle w:val="Normal"/>
-        <w:spacing w:lineRule="auto" w:line="240"/>
-        <w:jc w:val="both"/>
-        <w:rPr>
-          <w:rFonts w:ascii="Times New Roman" w:hAnsi="Times New Roman"/>
-          <w:b w:val="false"/>
-          <w:b w:val="false"/>
-          <w:i w:val="false"/>
-          <w:i w:val="false"/>
-          <w:caps w:val="false"/>
-          <w:smallCaps w:val="false"/>
-          <w:color w:val="333333"/>
-          <w:spacing w:val="0"/>
-          <w:sz w:val="24"/>
-        </w:rPr>
-      </w:pPr>
-      <w:r>
-        <w:rPr>
-          <w:b w:val="false"/>
-          <w:i w:val="false"/>
-          <w:caps w:val="false"/>
-          <w:smallCaps w:val="false"/>
-          <w:color w:val="333333"/>
-          <w:spacing w:val="0"/>
-          <w:sz w:val="24"/>
-        </w:rPr>
-      </w:r>
-    </w:p>
-    <w:p>
-      <w:pPr>
-        <w:pStyle w:val="Normal"/>
-        <w:spacing w:lineRule="auto" w:line="240"/>
-        <w:jc w:val="both"/>
-        <w:rPr>
-          <w:rFonts w:ascii="Times New Roman" w:hAnsi="Times New Roman"/>
-          <w:b w:val="false"/>
-          <w:b w:val="false"/>
-          <w:i w:val="false"/>
-          <w:i w:val="false"/>
-          <w:caps w:val="false"/>
-          <w:smallCaps w:val="false"/>
-          <w:color w:val="333333"/>
-          <w:spacing w:val="0"/>
-          <w:sz w:val="24"/>
-        </w:rPr>
-      </w:pPr>
-      <w:r>
-        <w:rPr>
-          <w:b w:val="false"/>
-          <w:i w:val="false"/>
-          <w:caps w:val="false"/>
-          <w:smallCaps w:val="false"/>
-          <w:color w:val="333333"/>
-          <w:spacing w:val="0"/>
-          <w:sz w:val="24"/>
-        </w:rPr>
-      </w:r>
-    </w:p>
-    <w:p>
-      <w:pPr>
-        <w:pStyle w:val="Normal"/>
-        <w:spacing w:lineRule="auto" w:line="240"/>
-        <w:jc w:val="both"/>
-        <w:rPr>
-          <w:rFonts w:ascii="Times New Roman" w:hAnsi="Times New Roman"/>
-          <w:b w:val="false"/>
-          <w:b w:val="false"/>
-          <w:i w:val="false"/>
-          <w:i w:val="false"/>
-          <w:caps w:val="false"/>
-          <w:smallCaps w:val="false"/>
-          <w:color w:val="333333"/>
-          <w:spacing w:val="0"/>
-          <w:sz w:val="24"/>
-        </w:rPr>
-      </w:pPr>
-      <w:r>
-        <w:rPr>
-          <w:b w:val="false"/>
-          <w:i w:val="false"/>
-          <w:caps w:val="false"/>
-          <w:smallCaps w:val="false"/>
-          <w:color w:val="333333"/>
-          <w:spacing w:val="0"/>
-          <w:sz w:val="24"/>
-        </w:rPr>
-      </w:r>
-    </w:p>
-    <w:p>
-      <w:pPr>
-        <w:pStyle w:val="Normal"/>
-        <w:spacing w:lineRule="auto" w:line="240"/>
-        <w:jc w:val="both"/>
-        <w:rPr>
-          <w:rFonts w:ascii="Times New Roman" w:hAnsi="Times New Roman"/>
-          <w:b w:val="false"/>
-          <w:b w:val="false"/>
-          <w:i w:val="false"/>
-          <w:i w:val="false"/>
-          <w:caps w:val="false"/>
-          <w:smallCaps w:val="false"/>
-          <w:color w:val="333333"/>
-          <w:spacing w:val="0"/>
-          <w:sz w:val="24"/>
-        </w:rPr>
-      </w:pPr>
-      <w:r>
-        <w:rPr>
-          <w:b w:val="false"/>
-          <w:i w:val="false"/>
-          <w:caps w:val="false"/>
-          <w:smallCaps w:val="false"/>
-          <w:color w:val="333333"/>
-          <w:spacing w:val="0"/>
-          <w:sz w:val="24"/>
-        </w:rPr>
-      </w:r>
-    </w:p>
-    <w:p>
-      <w:pPr>
-        <w:pStyle w:val="Normal"/>
-        <w:spacing w:lineRule="auto" w:line="240"/>
-        <w:jc w:val="both"/>
-        <w:rPr>
-          <w:rFonts w:ascii="Times New Roman" w:hAnsi="Times New Roman"/>
-          <w:b w:val="false"/>
-          <w:b w:val="false"/>
-          <w:i w:val="false"/>
-          <w:i w:val="false"/>
-          <w:caps w:val="false"/>
-          <w:smallCaps w:val="false"/>
-          <w:color w:val="333333"/>
-          <w:spacing w:val="0"/>
-          <w:sz w:val="24"/>
-        </w:rPr>
-      </w:pPr>
-      <w:r>
-        <w:rPr>
-          <w:b w:val="false"/>
-          <w:i w:val="false"/>
-          <w:caps w:val="false"/>
-          <w:smallCaps w:val="false"/>
-          <w:color w:val="333333"/>
-          <w:spacing w:val="0"/>
-          <w:sz w:val="24"/>
-        </w:rPr>
-      </w:r>
-    </w:p>
-    <w:p>
-      <w:pPr>
-        <w:pStyle w:val="Normal"/>
-        <w:spacing w:lineRule="auto" w:line="240"/>
-        <w:jc w:val="both"/>
-        <w:rPr>
-          <w:rFonts w:ascii="Times New Roman" w:hAnsi="Times New Roman"/>
-          <w:b w:val="false"/>
-          <w:b w:val="false"/>
-          <w:i w:val="false"/>
-          <w:i w:val="false"/>
-          <w:caps w:val="false"/>
-          <w:smallCaps w:val="false"/>
-          <w:color w:val="333333"/>
-          <w:spacing w:val="0"/>
-          <w:sz w:val="24"/>
-        </w:rPr>
-      </w:pPr>
-      <w:r>
-        <w:rPr>
-          <w:b w:val="false"/>
-          <w:i w:val="false"/>
-          <w:caps w:val="false"/>
-          <w:smallCaps w:val="false"/>
-          <w:color w:val="333333"/>
-          <w:spacing w:val="0"/>
-          <w:sz w:val="24"/>
-        </w:rPr>
-      </w:r>
-    </w:p>
-    <w:p>
-      <w:pPr>
-        <w:pStyle w:val="Normal"/>
-        <w:spacing w:lineRule="auto" w:line="240"/>
-        <w:jc w:val="both"/>
-        <w:rPr>
-          <w:rFonts w:ascii="Times New Roman" w:hAnsi="Times New Roman"/>
-          <w:b w:val="false"/>
-          <w:b w:val="false"/>
-          <w:i w:val="false"/>
-          <w:i w:val="false"/>
-          <w:caps w:val="false"/>
-          <w:smallCaps w:val="false"/>
-          <w:color w:val="333333"/>
-          <w:spacing w:val="0"/>
-          <w:sz w:val="24"/>
-        </w:rPr>
-      </w:pPr>
-      <w:r>
-        <w:rPr>
-          <w:b w:val="false"/>
-          <w:i w:val="false"/>
-          <w:caps w:val="false"/>
-          <w:smallCaps w:val="false"/>
-          <w:color w:val="333333"/>
-          <w:spacing w:val="0"/>
-          <w:sz w:val="24"/>
-        </w:rPr>
-      </w:r>
-    </w:p>
-    <w:p>
-      <w:pPr>
-        <w:pStyle w:val="Normal"/>
-        <w:spacing w:lineRule="auto" w:line="240"/>
-        <w:jc w:val="both"/>
-        <w:rPr>
-          <w:rFonts w:ascii="Times New Roman" w:hAnsi="Times New Roman"/>
-          <w:b w:val="false"/>
-          <w:b w:val="false"/>
-          <w:i w:val="false"/>
-          <w:i w:val="false"/>
-          <w:caps w:val="false"/>
-          <w:smallCaps w:val="false"/>
-          <w:color w:val="333333"/>
-          <w:spacing w:val="0"/>
-          <w:sz w:val="24"/>
-        </w:rPr>
-      </w:pPr>
-      <w:r>
-        <w:rPr>
-          <w:b w:val="false"/>
-          <w:i w:val="false"/>
-          <w:caps w:val="false"/>
-          <w:smallCaps w:val="false"/>
-          <w:color w:val="333333"/>
-          <w:spacing w:val="0"/>
-          <w:sz w:val="24"/>
-        </w:rPr>
+        <w:rPr/>
         <w:drawing>
-          <wp:anchor behindDoc="0" distT="0" distB="0" distL="0" distR="0" simplePos="0" locked="0" layoutInCell="1" allowOverlap="1" relativeHeight="9">
+          <wp:anchor behindDoc="0" distT="0" distB="0" distL="0" distR="0" simplePos="0" locked="0" layoutInCell="1" allowOverlap="1" relativeHeight="10">
             <wp:simplePos x="0" y="0"/>
             <wp:positionH relativeFrom="column">
-              <wp:posOffset>1186815</wp:posOffset>
+              <wp:posOffset>1606550</wp:posOffset>
             </wp:positionH>
             <wp:positionV relativeFrom="paragraph">
-              <wp:posOffset>169545</wp:posOffset>
+              <wp:posOffset>635</wp:posOffset>
             </wp:positionV>
-            <wp:extent cx="3316605" cy="3769995"/>
+            <wp:extent cx="1794510" cy="1957070"/>
             <wp:effectExtent l="0" t="0" r="0" b="0"/>
-            <wp:wrapSquare wrapText="largest"/>
-            <wp:docPr id="5" name="Image3" descr=""/>
+            <wp:wrapTopAndBottom/>
+            <wp:docPr id="5" name="Image9" descr=""/>
             <wp:cNvGraphicFramePr>
               <a:graphicFrameLocks xmlns:a="http://schemas.openxmlformats.org/drawingml/2006/main" noChangeAspect="1"/>
             </wp:cNvGraphicFramePr>
@@ -3336,7 +2870,7 @@
               <a:graphicData uri="http://schemas.openxmlformats.org/drawingml/2006/picture">
                 <pic:pic xmlns:pic="http://schemas.openxmlformats.org/drawingml/2006/picture">
                   <pic:nvPicPr>
-                    <pic:cNvPr id="5" name="Image3" descr=""/>
+                    <pic:cNvPr id="5" name="Image9" descr=""/>
                     <pic:cNvPicPr>
                       <a:picLocks noChangeAspect="1" noChangeArrowheads="1"/>
                     </pic:cNvPicPr>
@@ -3350,7 +2884,7 @@
                   <pic:spPr bwMode="auto">
                     <a:xfrm>
                       <a:off x="0" y="0"/>
-                      <a:ext cx="3316605" cy="3769995"/>
+                      <a:ext cx="1794510" cy="1957070"/>
                     </a:xfrm>
                     <a:prstGeom prst="rect">
                       <a:avLst/>
@@ -3369,7 +2903,6 @@
         <w:spacing w:lineRule="auto" w:line="240"/>
         <w:jc w:val="both"/>
         <w:rPr>
-          <w:rFonts w:ascii="Times New Roman" w:hAnsi="Times New Roman"/>
           <w:b w:val="false"/>
           <w:b w:val="false"/>
           <w:i w:val="false"/>
@@ -3382,8 +2915,18 @@
         </w:rPr>
       </w:pPr>
       <w:r>
-        <w:rPr>
-          <w:b w:val="false"/>
+        <w:rPr/>
+      </w:r>
+    </w:p>
+    <w:p>
+      <w:pPr>
+        <w:pStyle w:val="Normal"/>
+        <w:spacing w:lineRule="auto" w:line="240"/>
+        <w:jc w:val="both"/>
+        <w:rPr>
+          <w:b w:val="false"/>
+          <w:b w:val="false"/>
+          <w:i w:val="false"/>
           <w:i w:val="false"/>
           <w:caps w:val="false"/>
           <w:smallCaps w:val="false"/>
@@ -3391,6 +2934,9 @@
           <w:spacing w:val="0"/>
           <w:sz w:val="24"/>
         </w:rPr>
+      </w:pPr>
+      <w:r>
+        <w:rPr/>
       </w:r>
     </w:p>
     <w:p>
@@ -3398,11 +2944,11 @@
         <w:pStyle w:val="Normal"/>
         <w:spacing w:lineRule="auto" w:line="240"/>
         <w:jc w:val="both"/>
-        <w:rPr>
-          <w:rFonts w:ascii="Times New Roman" w:hAnsi="Times New Roman"/>
-          <w:b w:val="false"/>
-          <w:b w:val="false"/>
-          <w:i w:val="false"/>
+        <w:rPr/>
+      </w:pPr>
+      <w:r>
+        <w:rPr>
+          <w:b w:val="false"/>
           <w:i w:val="false"/>
           <w:caps w:val="false"/>
           <w:smallCaps w:val="false"/>
@@ -3410,17 +2956,7 @@
           <w:spacing w:val="0"/>
           <w:sz w:val="24"/>
         </w:rPr>
-      </w:pPr>
-      <w:r>
-        <w:rPr>
-          <w:b w:val="false"/>
-          <w:i w:val="false"/>
-          <w:caps w:val="false"/>
-          <w:smallCaps w:val="false"/>
-          <w:color w:val="333333"/>
-          <w:spacing w:val="0"/>
-          <w:sz w:val="24"/>
-        </w:rPr>
+        <w:t>The solution has the following structure:</w:t>
       </w:r>
     </w:p>
     <w:p>
@@ -3428,673 +2964,23 @@
         <w:pStyle w:val="Normal"/>
         <w:spacing w:lineRule="auto" w:line="240"/>
         <w:jc w:val="both"/>
-        <w:rPr>
-          <w:rFonts w:ascii="Times New Roman" w:hAnsi="Times New Roman"/>
-          <w:b w:val="false"/>
-          <w:b w:val="false"/>
-          <w:i w:val="false"/>
-          <w:i w:val="false"/>
-          <w:caps w:val="false"/>
-          <w:smallCaps w:val="false"/>
-          <w:color w:val="333333"/>
-          <w:spacing w:val="0"/>
-          <w:sz w:val="24"/>
-        </w:rPr>
-      </w:pPr>
-      <w:r>
-        <w:rPr>
-          <w:b w:val="false"/>
-          <w:i w:val="false"/>
-          <w:caps w:val="false"/>
-          <w:smallCaps w:val="false"/>
-          <w:color w:val="333333"/>
-          <w:spacing w:val="0"/>
-          <w:sz w:val="24"/>
-        </w:rPr>
-      </w:r>
-    </w:p>
-    <w:p>
-      <w:pPr>
-        <w:pStyle w:val="Normal"/>
-        <w:spacing w:lineRule="auto" w:line="240"/>
-        <w:jc w:val="both"/>
-        <w:rPr>
-          <w:rFonts w:ascii="Times New Roman" w:hAnsi="Times New Roman"/>
-          <w:b w:val="false"/>
-          <w:b w:val="false"/>
-          <w:i w:val="false"/>
-          <w:i w:val="false"/>
-          <w:caps w:val="false"/>
-          <w:smallCaps w:val="false"/>
-          <w:color w:val="333333"/>
-          <w:spacing w:val="0"/>
-          <w:sz w:val="24"/>
-        </w:rPr>
-      </w:pPr>
-      <w:r>
-        <w:rPr>
-          <w:b w:val="false"/>
-          <w:i w:val="false"/>
-          <w:caps w:val="false"/>
-          <w:smallCaps w:val="false"/>
-          <w:color w:val="333333"/>
-          <w:spacing w:val="0"/>
-          <w:sz w:val="24"/>
-        </w:rPr>
-      </w:r>
-    </w:p>
-    <w:p>
-      <w:pPr>
-        <w:pStyle w:val="Normal"/>
-        <w:spacing w:lineRule="auto" w:line="240"/>
-        <w:jc w:val="both"/>
-        <w:rPr>
-          <w:rFonts w:ascii="Times New Roman" w:hAnsi="Times New Roman"/>
-          <w:b w:val="false"/>
-          <w:b w:val="false"/>
-          <w:i w:val="false"/>
-          <w:i w:val="false"/>
-          <w:caps w:val="false"/>
-          <w:smallCaps w:val="false"/>
-          <w:color w:val="333333"/>
-          <w:spacing w:val="0"/>
-          <w:sz w:val="24"/>
-        </w:rPr>
-      </w:pPr>
-      <w:r>
-        <w:rPr>
-          <w:b w:val="false"/>
-          <w:i w:val="false"/>
-          <w:caps w:val="false"/>
-          <w:smallCaps w:val="false"/>
-          <w:color w:val="333333"/>
-          <w:spacing w:val="0"/>
-          <w:sz w:val="24"/>
-        </w:rPr>
-      </w:r>
-    </w:p>
-    <w:p>
-      <w:pPr>
-        <w:pStyle w:val="Normal"/>
-        <w:spacing w:lineRule="auto" w:line="240"/>
-        <w:jc w:val="both"/>
-        <w:rPr>
-          <w:rFonts w:ascii="Times New Roman" w:hAnsi="Times New Roman"/>
-          <w:b w:val="false"/>
-          <w:b w:val="false"/>
-          <w:i w:val="false"/>
-          <w:i w:val="false"/>
-          <w:caps w:val="false"/>
-          <w:smallCaps w:val="false"/>
-          <w:color w:val="333333"/>
-          <w:spacing w:val="0"/>
-          <w:sz w:val="24"/>
-        </w:rPr>
-      </w:pPr>
-      <w:r>
-        <w:rPr>
-          <w:b w:val="false"/>
-          <w:i w:val="false"/>
-          <w:caps w:val="false"/>
-          <w:smallCaps w:val="false"/>
-          <w:color w:val="333333"/>
-          <w:spacing w:val="0"/>
-          <w:sz w:val="24"/>
-        </w:rPr>
-      </w:r>
-    </w:p>
-    <w:p>
-      <w:pPr>
-        <w:pStyle w:val="Normal"/>
-        <w:spacing w:lineRule="auto" w:line="240"/>
-        <w:jc w:val="both"/>
-        <w:rPr>
-          <w:rFonts w:ascii="Times New Roman" w:hAnsi="Times New Roman"/>
-          <w:b w:val="false"/>
-          <w:b w:val="false"/>
-          <w:i w:val="false"/>
-          <w:i w:val="false"/>
-          <w:caps w:val="false"/>
-          <w:smallCaps w:val="false"/>
-          <w:color w:val="333333"/>
-          <w:spacing w:val="0"/>
-          <w:sz w:val="24"/>
-        </w:rPr>
-      </w:pPr>
-      <w:r>
-        <w:rPr>
-          <w:b w:val="false"/>
-          <w:i w:val="false"/>
-          <w:caps w:val="false"/>
-          <w:smallCaps w:val="false"/>
-          <w:color w:val="333333"/>
-          <w:spacing w:val="0"/>
-          <w:sz w:val="24"/>
-        </w:rPr>
-      </w:r>
-    </w:p>
-    <w:p>
-      <w:pPr>
-        <w:pStyle w:val="Normal"/>
-        <w:spacing w:lineRule="auto" w:line="240"/>
-        <w:jc w:val="both"/>
-        <w:rPr>
-          <w:rFonts w:ascii="Times New Roman" w:hAnsi="Times New Roman"/>
-          <w:b w:val="false"/>
-          <w:b w:val="false"/>
-          <w:i w:val="false"/>
-          <w:i w:val="false"/>
-          <w:caps w:val="false"/>
-          <w:smallCaps w:val="false"/>
-          <w:color w:val="333333"/>
-          <w:spacing w:val="0"/>
-          <w:sz w:val="24"/>
-        </w:rPr>
-      </w:pPr>
-      <w:r>
-        <w:rPr>
-          <w:b w:val="false"/>
-          <w:i w:val="false"/>
-          <w:caps w:val="false"/>
-          <w:smallCaps w:val="false"/>
-          <w:color w:val="333333"/>
-          <w:spacing w:val="0"/>
-          <w:sz w:val="24"/>
-        </w:rPr>
-      </w:r>
-    </w:p>
-    <w:p>
-      <w:pPr>
-        <w:pStyle w:val="Normal"/>
-        <w:spacing w:lineRule="auto" w:line="240"/>
-        <w:jc w:val="both"/>
-        <w:rPr>
-          <w:rFonts w:ascii="Times New Roman" w:hAnsi="Times New Roman"/>
-          <w:b w:val="false"/>
-          <w:b w:val="false"/>
-          <w:i w:val="false"/>
-          <w:i w:val="false"/>
-          <w:caps w:val="false"/>
-          <w:smallCaps w:val="false"/>
-          <w:color w:val="333333"/>
-          <w:spacing w:val="0"/>
-          <w:sz w:val="24"/>
-        </w:rPr>
-      </w:pPr>
-      <w:r>
-        <w:rPr>
-          <w:b w:val="false"/>
-          <w:i w:val="false"/>
-          <w:caps w:val="false"/>
-          <w:smallCaps w:val="false"/>
-          <w:color w:val="333333"/>
-          <w:spacing w:val="0"/>
-          <w:sz w:val="24"/>
-        </w:rPr>
-      </w:r>
-    </w:p>
-    <w:p>
-      <w:pPr>
-        <w:pStyle w:val="Normal"/>
-        <w:spacing w:lineRule="auto" w:line="240"/>
-        <w:jc w:val="both"/>
-        <w:rPr>
-          <w:rFonts w:ascii="Times New Roman" w:hAnsi="Times New Roman"/>
-          <w:b w:val="false"/>
-          <w:b w:val="false"/>
-          <w:i w:val="false"/>
-          <w:i w:val="false"/>
-          <w:caps w:val="false"/>
-          <w:smallCaps w:val="false"/>
-          <w:color w:val="333333"/>
-          <w:spacing w:val="0"/>
-          <w:sz w:val="24"/>
-        </w:rPr>
-      </w:pPr>
-      <w:r>
-        <w:rPr>
-          <w:b w:val="false"/>
-          <w:i w:val="false"/>
-          <w:caps w:val="false"/>
-          <w:smallCaps w:val="false"/>
-          <w:color w:val="333333"/>
-          <w:spacing w:val="0"/>
-          <w:sz w:val="24"/>
-        </w:rPr>
-      </w:r>
-    </w:p>
-    <w:p>
-      <w:pPr>
-        <w:pStyle w:val="Normal"/>
-        <w:spacing w:lineRule="auto" w:line="240"/>
-        <w:jc w:val="both"/>
-        <w:rPr>
-          <w:rFonts w:ascii="Times New Roman" w:hAnsi="Times New Roman"/>
-          <w:b w:val="false"/>
-          <w:b w:val="false"/>
-          <w:i w:val="false"/>
-          <w:i w:val="false"/>
-          <w:caps w:val="false"/>
-          <w:smallCaps w:val="false"/>
-          <w:color w:val="333333"/>
-          <w:spacing w:val="0"/>
-          <w:sz w:val="24"/>
-        </w:rPr>
-      </w:pPr>
-      <w:r>
-        <w:rPr>
-          <w:b w:val="false"/>
-          <w:i w:val="false"/>
-          <w:caps w:val="false"/>
-          <w:smallCaps w:val="false"/>
-          <w:color w:val="333333"/>
-          <w:spacing w:val="0"/>
-          <w:sz w:val="24"/>
-        </w:rPr>
-      </w:r>
-    </w:p>
-    <w:p>
-      <w:pPr>
-        <w:pStyle w:val="Normal"/>
-        <w:spacing w:lineRule="auto" w:line="240"/>
-        <w:jc w:val="both"/>
-        <w:rPr>
-          <w:rFonts w:ascii="Times New Roman" w:hAnsi="Times New Roman"/>
-          <w:b w:val="false"/>
-          <w:b w:val="false"/>
-          <w:i w:val="false"/>
-          <w:i w:val="false"/>
-          <w:caps w:val="false"/>
-          <w:smallCaps w:val="false"/>
-          <w:color w:val="333333"/>
-          <w:spacing w:val="0"/>
-          <w:sz w:val="24"/>
-        </w:rPr>
-      </w:pPr>
-      <w:r>
-        <w:rPr>
-          <w:b w:val="false"/>
-          <w:i w:val="false"/>
-          <w:caps w:val="false"/>
-          <w:smallCaps w:val="false"/>
-          <w:color w:val="333333"/>
-          <w:spacing w:val="0"/>
-          <w:sz w:val="24"/>
-        </w:rPr>
-      </w:r>
-    </w:p>
-    <w:p>
-      <w:pPr>
-        <w:pStyle w:val="Normal"/>
-        <w:spacing w:lineRule="auto" w:line="240"/>
-        <w:jc w:val="both"/>
-        <w:rPr>
-          <w:rFonts w:ascii="Times New Roman" w:hAnsi="Times New Roman"/>
-          <w:b w:val="false"/>
-          <w:b w:val="false"/>
-          <w:i w:val="false"/>
-          <w:i w:val="false"/>
-          <w:caps w:val="false"/>
-          <w:smallCaps w:val="false"/>
-          <w:color w:val="333333"/>
-          <w:spacing w:val="0"/>
-          <w:sz w:val="24"/>
-        </w:rPr>
-      </w:pPr>
-      <w:r>
-        <w:rPr>
-          <w:b w:val="false"/>
-          <w:i w:val="false"/>
-          <w:caps w:val="false"/>
-          <w:smallCaps w:val="false"/>
-          <w:color w:val="333333"/>
-          <w:spacing w:val="0"/>
-          <w:sz w:val="24"/>
-        </w:rPr>
-      </w:r>
-    </w:p>
-    <w:p>
-      <w:pPr>
-        <w:pStyle w:val="Normal"/>
-        <w:spacing w:lineRule="auto" w:line="240"/>
-        <w:jc w:val="both"/>
-        <w:rPr>
-          <w:rFonts w:ascii="Times New Roman" w:hAnsi="Times New Roman"/>
-          <w:b w:val="false"/>
-          <w:b w:val="false"/>
-          <w:i w:val="false"/>
-          <w:i w:val="false"/>
-          <w:caps w:val="false"/>
-          <w:smallCaps w:val="false"/>
-          <w:color w:val="333333"/>
-          <w:spacing w:val="0"/>
-          <w:sz w:val="24"/>
-        </w:rPr>
-      </w:pPr>
-      <w:r>
-        <w:rPr>
-          <w:b w:val="false"/>
-          <w:i w:val="false"/>
-          <w:caps w:val="false"/>
-          <w:smallCaps w:val="false"/>
-          <w:color w:val="333333"/>
-          <w:spacing w:val="0"/>
-          <w:sz w:val="24"/>
-        </w:rPr>
-      </w:r>
-    </w:p>
-    <w:p>
-      <w:pPr>
-        <w:pStyle w:val="Normal"/>
-        <w:spacing w:lineRule="auto" w:line="240"/>
-        <w:jc w:val="both"/>
-        <w:rPr>
-          <w:rFonts w:ascii="Times New Roman" w:hAnsi="Times New Roman"/>
-          <w:b w:val="false"/>
-          <w:b w:val="false"/>
-          <w:i w:val="false"/>
-          <w:i w:val="false"/>
-          <w:caps w:val="false"/>
-          <w:smallCaps w:val="false"/>
-          <w:color w:val="333333"/>
-          <w:spacing w:val="0"/>
-          <w:sz w:val="24"/>
-        </w:rPr>
-      </w:pPr>
-      <w:r>
-        <w:rPr>
-          <w:b w:val="false"/>
-          <w:i w:val="false"/>
-          <w:caps w:val="false"/>
-          <w:smallCaps w:val="false"/>
-          <w:color w:val="333333"/>
-          <w:spacing w:val="0"/>
-          <w:sz w:val="24"/>
-        </w:rPr>
-      </w:r>
-    </w:p>
-    <w:p>
-      <w:pPr>
-        <w:pStyle w:val="Normal"/>
-        <w:spacing w:lineRule="auto" w:line="240"/>
-        <w:jc w:val="both"/>
-        <w:rPr>
-          <w:rFonts w:ascii="Times New Roman" w:hAnsi="Times New Roman"/>
-          <w:b w:val="false"/>
-          <w:b w:val="false"/>
-          <w:i w:val="false"/>
-          <w:i w:val="false"/>
-          <w:caps w:val="false"/>
-          <w:smallCaps w:val="false"/>
-          <w:color w:val="333333"/>
-          <w:spacing w:val="0"/>
-          <w:sz w:val="24"/>
-        </w:rPr>
-      </w:pPr>
-      <w:r>
-        <w:rPr>
-          <w:b w:val="false"/>
-          <w:i w:val="false"/>
-          <w:caps w:val="false"/>
-          <w:smallCaps w:val="false"/>
-          <w:color w:val="333333"/>
-          <w:spacing w:val="0"/>
-          <w:sz w:val="24"/>
-        </w:rPr>
-      </w:r>
-    </w:p>
-    <w:p>
-      <w:pPr>
-        <w:pStyle w:val="Normal"/>
-        <w:spacing w:lineRule="auto" w:line="240"/>
-        <w:jc w:val="both"/>
-        <w:rPr>
-          <w:rFonts w:ascii="Times New Roman" w:hAnsi="Times New Roman"/>
-          <w:b w:val="false"/>
-          <w:b w:val="false"/>
-          <w:i w:val="false"/>
-          <w:i w:val="false"/>
-          <w:caps w:val="false"/>
-          <w:smallCaps w:val="false"/>
-          <w:color w:val="333333"/>
-          <w:spacing w:val="0"/>
-          <w:sz w:val="24"/>
-        </w:rPr>
-      </w:pPr>
-      <w:r>
-        <w:rPr>
-          <w:b w:val="false"/>
-          <w:i w:val="false"/>
-          <w:caps w:val="false"/>
-          <w:smallCaps w:val="false"/>
-          <w:color w:val="333333"/>
-          <w:spacing w:val="0"/>
-          <w:sz w:val="24"/>
-        </w:rPr>
-      </w:r>
-    </w:p>
-    <w:p>
-      <w:pPr>
-        <w:pStyle w:val="Normal"/>
-        <w:spacing w:lineRule="auto" w:line="240"/>
-        <w:jc w:val="both"/>
-        <w:rPr>
-          <w:rFonts w:ascii="Times New Roman" w:hAnsi="Times New Roman"/>
-          <w:b w:val="false"/>
-          <w:b w:val="false"/>
-          <w:i w:val="false"/>
-          <w:i w:val="false"/>
-          <w:caps w:val="false"/>
-          <w:smallCaps w:val="false"/>
-          <w:color w:val="333333"/>
-          <w:spacing w:val="0"/>
-          <w:sz w:val="24"/>
-        </w:rPr>
-      </w:pPr>
-      <w:r>
-        <w:rPr>
-          <w:b w:val="false"/>
-          <w:i w:val="false"/>
-          <w:caps w:val="false"/>
-          <w:smallCaps w:val="false"/>
-          <w:color w:val="333333"/>
-          <w:spacing w:val="0"/>
-          <w:sz w:val="24"/>
-        </w:rPr>
-      </w:r>
-    </w:p>
-    <w:p>
-      <w:pPr>
-        <w:pStyle w:val="Normal"/>
-        <w:spacing w:lineRule="auto" w:line="240"/>
-        <w:jc w:val="both"/>
-        <w:rPr>
-          <w:rFonts w:ascii="Times New Roman" w:hAnsi="Times New Roman"/>
-          <w:b w:val="false"/>
-          <w:b w:val="false"/>
-          <w:i w:val="false"/>
-          <w:i w:val="false"/>
-          <w:caps w:val="false"/>
-          <w:smallCaps w:val="false"/>
-          <w:color w:val="333333"/>
-          <w:spacing w:val="0"/>
-          <w:sz w:val="24"/>
-        </w:rPr>
-      </w:pPr>
-      <w:r>
-        <w:rPr>
-          <w:b w:val="false"/>
-          <w:i w:val="false"/>
-          <w:caps w:val="false"/>
-          <w:smallCaps w:val="false"/>
-          <w:color w:val="333333"/>
-          <w:spacing w:val="0"/>
-          <w:sz w:val="24"/>
-        </w:rPr>
-      </w:r>
-    </w:p>
-    <w:p>
-      <w:pPr>
-        <w:pStyle w:val="Normal"/>
-        <w:spacing w:lineRule="auto" w:line="240"/>
-        <w:jc w:val="both"/>
-        <w:rPr>
-          <w:rFonts w:ascii="Times New Roman" w:hAnsi="Times New Roman"/>
-          <w:b w:val="false"/>
-          <w:b w:val="false"/>
-          <w:i w:val="false"/>
-          <w:i w:val="false"/>
-          <w:caps w:val="false"/>
-          <w:smallCaps w:val="false"/>
-          <w:color w:val="333333"/>
-          <w:spacing w:val="0"/>
-          <w:sz w:val="24"/>
-        </w:rPr>
-      </w:pPr>
-      <w:r>
-        <w:rPr>
-          <w:b w:val="false"/>
-          <w:i w:val="false"/>
-          <w:caps w:val="false"/>
-          <w:smallCaps w:val="false"/>
-          <w:color w:val="333333"/>
-          <w:spacing w:val="0"/>
-          <w:sz w:val="24"/>
-        </w:rPr>
-      </w:r>
-    </w:p>
-    <w:p>
-      <w:pPr>
-        <w:pStyle w:val="Normal"/>
-        <w:spacing w:lineRule="auto" w:line="240"/>
-        <w:jc w:val="both"/>
-        <w:rPr>
-          <w:rFonts w:ascii="Times New Roman" w:hAnsi="Times New Roman"/>
-          <w:b w:val="false"/>
-          <w:b w:val="false"/>
-          <w:i w:val="false"/>
-          <w:i w:val="false"/>
-          <w:caps w:val="false"/>
-          <w:smallCaps w:val="false"/>
-          <w:color w:val="333333"/>
-          <w:spacing w:val="0"/>
-          <w:sz w:val="24"/>
-        </w:rPr>
-      </w:pPr>
-      <w:r>
-        <w:rPr>
-          <w:b w:val="false"/>
-          <w:i w:val="false"/>
-          <w:caps w:val="false"/>
-          <w:smallCaps w:val="false"/>
-          <w:color w:val="333333"/>
-          <w:spacing w:val="0"/>
-          <w:sz w:val="24"/>
-        </w:rPr>
-      </w:r>
-    </w:p>
-    <w:p>
-      <w:pPr>
-        <w:pStyle w:val="Normal"/>
-        <w:spacing w:lineRule="auto" w:line="240"/>
-        <w:jc w:val="both"/>
-        <w:rPr>
-          <w:rFonts w:ascii="Times New Roman" w:hAnsi="Times New Roman"/>
-          <w:b w:val="false"/>
-          <w:b w:val="false"/>
-          <w:i w:val="false"/>
-          <w:i w:val="false"/>
-          <w:caps w:val="false"/>
-          <w:smallCaps w:val="false"/>
-          <w:color w:val="333333"/>
-          <w:spacing w:val="0"/>
-          <w:sz w:val="24"/>
-        </w:rPr>
-      </w:pPr>
-      <w:r>
-        <w:rPr>
-          <w:b w:val="false"/>
-          <w:i w:val="false"/>
-          <w:caps w:val="false"/>
-          <w:smallCaps w:val="false"/>
-          <w:color w:val="333333"/>
-          <w:spacing w:val="0"/>
-          <w:sz w:val="24"/>
-        </w:rPr>
-      </w:r>
-    </w:p>
-    <w:p>
-      <w:pPr>
-        <w:pStyle w:val="Normal"/>
-        <w:spacing w:lineRule="auto" w:line="240"/>
-        <w:jc w:val="both"/>
-        <w:rPr>
-          <w:rFonts w:ascii="Times New Roman" w:hAnsi="Times New Roman"/>
-          <w:b w:val="false"/>
-          <w:b w:val="false"/>
-          <w:i w:val="false"/>
-          <w:i w:val="false"/>
-          <w:caps w:val="false"/>
-          <w:smallCaps w:val="false"/>
-          <w:color w:val="333333"/>
-          <w:spacing w:val="0"/>
-          <w:sz w:val="24"/>
-        </w:rPr>
-      </w:pPr>
-      <w:r>
-        <w:rPr>
-          <w:b w:val="false"/>
-          <w:i w:val="false"/>
-          <w:caps w:val="false"/>
-          <w:smallCaps w:val="false"/>
-          <w:color w:val="333333"/>
-          <w:spacing w:val="0"/>
-          <w:sz w:val="24"/>
-        </w:rPr>
-        <w:t>A component is a code module. Component diagram are physically analogs of class diagram.</w:t>
-      </w:r>
-    </w:p>
-    <w:p>
-      <w:pPr>
-        <w:pStyle w:val="Normal"/>
-        <w:spacing w:lineRule="auto" w:line="240"/>
-        <w:jc w:val="both"/>
-        <w:rPr>
-          <w:rFonts w:ascii="Times New Roman" w:hAnsi="Times New Roman"/>
-          <w:b w:val="false"/>
-          <w:b w:val="false"/>
-          <w:i w:val="false"/>
-          <w:i w:val="false"/>
-          <w:caps w:val="false"/>
-          <w:smallCaps w:val="false"/>
-          <w:color w:val="333333"/>
-          <w:spacing w:val="0"/>
-          <w:sz w:val="24"/>
-        </w:rPr>
-      </w:pPr>
-      <w:r>
-        <w:rPr>
-          <w:b w:val="false"/>
-          <w:i w:val="false"/>
-          <w:caps w:val="false"/>
-          <w:smallCaps w:val="false"/>
-          <w:color w:val="333333"/>
-          <w:spacing w:val="0"/>
-          <w:sz w:val="24"/>
-        </w:rPr>
+        <w:rPr/>
+      </w:pPr>
+      <w:r>
+        <w:rPr/>
         <w:drawing>
-          <wp:anchor behindDoc="0" distT="0" distB="0" distL="114300" distR="114300" simplePos="0" locked="0" layoutInCell="1" allowOverlap="1" relativeHeight="5">
+          <wp:anchor behindDoc="0" distT="0" distB="0" distL="0" distR="0" simplePos="0" locked="0" layoutInCell="1" allowOverlap="1" relativeHeight="9">
             <wp:simplePos x="0" y="0"/>
             <wp:positionH relativeFrom="column">
-              <wp:posOffset>647065</wp:posOffset>
+              <wp:posOffset>1558290</wp:posOffset>
             </wp:positionH>
             <wp:positionV relativeFrom="paragraph">
-              <wp:posOffset>106045</wp:posOffset>
+              <wp:posOffset>53975</wp:posOffset>
             </wp:positionV>
-            <wp:extent cx="4173220" cy="2849880"/>
+            <wp:extent cx="2232025" cy="4709160"/>
             <wp:effectExtent l="0" t="0" r="0" b="0"/>
             <wp:wrapTopAndBottom/>
-            <wp:docPr id="6" name="Imagine 6" descr=""/>
+            <wp:docPr id="6" name="Image2" descr=""/>
             <wp:cNvGraphicFramePr>
               <a:graphicFrameLocks xmlns:a="http://schemas.openxmlformats.org/drawingml/2006/main" noChangeAspect="1"/>
             </wp:cNvGraphicFramePr>
@@ -4102,7 +2988,7 @@
               <a:graphicData uri="http://schemas.openxmlformats.org/drawingml/2006/picture">
                 <pic:pic xmlns:pic="http://schemas.openxmlformats.org/drawingml/2006/picture">
                   <pic:nvPicPr>
-                    <pic:cNvPr id="6" name="Imagine 6" descr=""/>
+                    <pic:cNvPr id="6" name="Image2" descr=""/>
                     <pic:cNvPicPr>
                       <a:picLocks noChangeAspect="1" noChangeArrowheads="1"/>
                     </pic:cNvPicPr>
@@ -4116,7 +3002,7 @@
                   <pic:spPr bwMode="auto">
                     <a:xfrm>
                       <a:off x="0" y="0"/>
-                      <a:ext cx="4173220" cy="2849880"/>
+                      <a:ext cx="2232025" cy="4709160"/>
                     </a:xfrm>
                     <a:prstGeom prst="rect">
                       <a:avLst/>
@@ -4135,7 +3021,6 @@
         <w:spacing w:lineRule="auto" w:line="240"/>
         <w:jc w:val="both"/>
         <w:rPr>
-          <w:rFonts w:ascii="Times New Roman" w:hAnsi="Times New Roman"/>
           <w:b w:val="false"/>
           <w:b w:val="false"/>
           <w:i w:val="false"/>
@@ -4148,6 +3033,17 @@
         </w:rPr>
       </w:pPr>
       <w:r>
+        <w:rPr/>
+      </w:r>
+    </w:p>
+    <w:p>
+      <w:pPr>
+        <w:pStyle w:val="Normal"/>
+        <w:spacing w:lineRule="auto" w:line="240"/>
+        <w:jc w:val="both"/>
+        <w:rPr/>
+      </w:pPr>
+      <w:r>
         <w:rPr>
           <w:b w:val="false"/>
           <w:i w:val="false"/>
@@ -4157,6 +3053,7 @@
           <w:spacing w:val="0"/>
           <w:sz w:val="24"/>
         </w:rPr>
+        <w:t>A component is a code module. Component diagram are physically analogs of class diagram.</w:t>
       </w:r>
     </w:p>
     <w:p>
@@ -4194,11 +3091,11 @@
         <w:pStyle w:val="Normal"/>
         <w:spacing w:lineRule="auto" w:line="240"/>
         <w:jc w:val="both"/>
-        <w:rPr/>
-      </w:pPr>
-      <w:r>
-        <w:rPr>
-          <w:b w:val="false"/>
+        <w:rPr>
+          <w:rFonts w:ascii="Times New Roman" w:hAnsi="Times New Roman"/>
+          <w:b w:val="false"/>
+          <w:b w:val="false"/>
+          <w:i w:val="false"/>
           <w:i w:val="false"/>
           <w:caps w:val="false"/>
           <w:smallCaps w:val="false"/>
@@ -4206,6 +3103,174 @@
           <w:spacing w:val="0"/>
           <w:sz w:val="24"/>
         </w:rPr>
+      </w:pPr>
+      <w:r>
+        <w:rPr>
+          <w:b w:val="false"/>
+          <w:i w:val="false"/>
+          <w:caps w:val="false"/>
+          <w:smallCaps w:val="false"/>
+          <w:color w:val="333333"/>
+          <w:spacing w:val="0"/>
+          <w:sz w:val="24"/>
+        </w:rPr>
+      </w:r>
+    </w:p>
+    <w:p>
+      <w:pPr>
+        <w:pStyle w:val="Normal"/>
+        <w:spacing w:lineRule="auto" w:line="240"/>
+        <w:jc w:val="both"/>
+        <w:rPr>
+          <w:rFonts w:ascii="Times New Roman" w:hAnsi="Times New Roman"/>
+          <w:b w:val="false"/>
+          <w:b w:val="false"/>
+          <w:i w:val="false"/>
+          <w:i w:val="false"/>
+          <w:caps w:val="false"/>
+          <w:smallCaps w:val="false"/>
+          <w:color w:val="333333"/>
+          <w:spacing w:val="0"/>
+          <w:sz w:val="24"/>
+        </w:rPr>
+      </w:pPr>
+      <w:r>
+        <w:rPr>
+          <w:b w:val="false"/>
+          <w:i w:val="false"/>
+          <w:caps w:val="false"/>
+          <w:smallCaps w:val="false"/>
+          <w:color w:val="333333"/>
+          <w:spacing w:val="0"/>
+          <w:sz w:val="24"/>
+        </w:rPr>
+        <w:drawing>
+          <wp:anchor behindDoc="0" distT="0" distB="0" distL="0" distR="0" simplePos="0" locked="0" layoutInCell="1" allowOverlap="1" relativeHeight="11">
+            <wp:simplePos x="0" y="0"/>
+            <wp:positionH relativeFrom="column">
+              <wp:align>center</wp:align>
+            </wp:positionH>
+            <wp:positionV relativeFrom="paragraph">
+              <wp:posOffset>635</wp:posOffset>
+            </wp:positionV>
+            <wp:extent cx="4811395" cy="3797300"/>
+            <wp:effectExtent l="0" t="0" r="0" b="0"/>
+            <wp:wrapSquare wrapText="largest"/>
+            <wp:docPr id="7" name="Image10" descr=""/>
+            <wp:cNvGraphicFramePr>
+              <a:graphicFrameLocks xmlns:a="http://schemas.openxmlformats.org/drawingml/2006/main" noChangeAspect="1"/>
+            </wp:cNvGraphicFramePr>
+            <a:graphic xmlns:a="http://schemas.openxmlformats.org/drawingml/2006/main">
+              <a:graphicData uri="http://schemas.openxmlformats.org/drawingml/2006/picture">
+                <pic:pic xmlns:pic="http://schemas.openxmlformats.org/drawingml/2006/picture">
+                  <pic:nvPicPr>
+                    <pic:cNvPr id="7" name="Image10" descr=""/>
+                    <pic:cNvPicPr>
+                      <a:picLocks noChangeAspect="1" noChangeArrowheads="1"/>
+                    </pic:cNvPicPr>
+                  </pic:nvPicPr>
+                  <pic:blipFill>
+                    <a:blip r:embed="rId9"/>
+                    <a:stretch>
+                      <a:fillRect/>
+                    </a:stretch>
+                  </pic:blipFill>
+                  <pic:spPr bwMode="auto">
+                    <a:xfrm>
+                      <a:off x="0" y="0"/>
+                      <a:ext cx="4811395" cy="3797300"/>
+                    </a:xfrm>
+                    <a:prstGeom prst="rect">
+                      <a:avLst/>
+                    </a:prstGeom>
+                  </pic:spPr>
+                </pic:pic>
+              </a:graphicData>
+            </a:graphic>
+          </wp:anchor>
+        </w:drawing>
+      </w:r>
+    </w:p>
+    <w:p>
+      <w:pPr>
+        <w:pStyle w:val="Normal"/>
+        <w:spacing w:lineRule="auto" w:line="240"/>
+        <w:jc w:val="both"/>
+        <w:rPr>
+          <w:rFonts w:ascii="Times New Roman" w:hAnsi="Times New Roman"/>
+          <w:b w:val="false"/>
+          <w:b w:val="false"/>
+          <w:i w:val="false"/>
+          <w:i w:val="false"/>
+          <w:caps w:val="false"/>
+          <w:smallCaps w:val="false"/>
+          <w:color w:val="333333"/>
+          <w:spacing w:val="0"/>
+          <w:sz w:val="24"/>
+        </w:rPr>
+      </w:pPr>
+      <w:r>
+        <w:rPr>
+          <w:b w:val="false"/>
+          <w:i w:val="false"/>
+          <w:caps w:val="false"/>
+          <w:smallCaps w:val="false"/>
+          <w:color w:val="333333"/>
+          <w:spacing w:val="0"/>
+          <w:sz w:val="24"/>
+        </w:rPr>
+      </w:r>
+      <w:r>
+        <w:br w:type="page"/>
+      </w:r>
+    </w:p>
+    <w:p>
+      <w:pPr>
+        <w:pStyle w:val="Normal"/>
+        <w:spacing w:lineRule="auto" w:line="240"/>
+        <w:jc w:val="both"/>
+        <w:rPr>
+          <w:rFonts w:ascii="Times New Roman" w:hAnsi="Times New Roman"/>
+          <w:b w:val="false"/>
+          <w:b w:val="false"/>
+          <w:i w:val="false"/>
+          <w:i w:val="false"/>
+          <w:caps w:val="false"/>
+          <w:smallCaps w:val="false"/>
+          <w:color w:val="333333"/>
+          <w:spacing w:val="0"/>
+          <w:sz w:val="24"/>
+        </w:rPr>
+      </w:pPr>
+      <w:r>
+        <w:rPr>
+          <w:b w:val="false"/>
+          <w:i w:val="false"/>
+          <w:caps w:val="false"/>
+          <w:smallCaps w:val="false"/>
+          <w:color w:val="333333"/>
+          <w:spacing w:val="0"/>
+          <w:sz w:val="24"/>
+        </w:rPr>
+      </w:r>
+    </w:p>
+    <w:p>
+      <w:pPr>
+        <w:pStyle w:val="Normal"/>
+        <w:spacing w:lineRule="auto" w:line="240"/>
+        <w:jc w:val="both"/>
+        <w:rPr/>
+      </w:pPr>
+      <w:r>
+        <w:rPr>
+          <w:b w:val="false"/>
+          <w:i w:val="false"/>
+          <w:caps w:val="false"/>
+          <w:smallCaps w:val="false"/>
+          <w:color w:val="333333"/>
+          <w:spacing w:val="0"/>
+          <w:sz w:val="24"/>
+        </w:rPr>
         <w:t>Deployment diagrams show their physical configurations of software and hardware.</w:t>
       </w:r>
     </w:p>
@@ -4266,6 +3331,7 @@
           <w:spacing w:val="0"/>
           <w:sz w:val="24"/>
         </w:rPr>
+        <w:t>In this project is used PostgreSQL as a database server.</w:t>
       </w:r>
     </w:p>
     <w:p>
@@ -4277,8 +3343,19 @@
       </w:pPr>
       <w:r>
         <w:rPr/>
+      </w:r>
+    </w:p>
+    <w:p>
+      <w:pPr>
+        <w:pStyle w:val="Normal"/>
+        <w:spacing w:lineRule="auto" w:line="240"/>
+        <w:jc w:val="both"/>
+        <w:rPr/>
+      </w:pPr>
+      <w:r>
+        <w:rPr/>
         <w:drawing>
-          <wp:anchor behindDoc="0" distT="0" distB="0" distL="0" distR="0" simplePos="0" locked="0" layoutInCell="1" allowOverlap="1" relativeHeight="7">
+          <wp:anchor behindDoc="0" distT="0" distB="0" distL="0" distR="0" simplePos="0" locked="0" layoutInCell="1" allowOverlap="1" relativeHeight="4">
             <wp:simplePos x="0" y="0"/>
             <wp:positionH relativeFrom="column">
               <wp:align>center</wp:align>
@@ -4289,7 +3366,7 @@
             <wp:extent cx="3154045" cy="3199765"/>
             <wp:effectExtent l="0" t="0" r="0" b="0"/>
             <wp:wrapSquare wrapText="largest"/>
-            <wp:docPr id="7" name="Image6" descr=""/>
+            <wp:docPr id="8" name="Image6" descr=""/>
             <wp:cNvGraphicFramePr>
               <a:graphicFrameLocks xmlns:a="http://schemas.openxmlformats.org/drawingml/2006/main" noChangeAspect="1"/>
             </wp:cNvGraphicFramePr>
@@ -4297,13 +3374,13 @@
               <a:graphicData uri="http://schemas.openxmlformats.org/drawingml/2006/picture">
                 <pic:pic xmlns:pic="http://schemas.openxmlformats.org/drawingml/2006/picture">
                   <pic:nvPicPr>
-                    <pic:cNvPr id="7" name="Image6" descr=""/>
+                    <pic:cNvPr id="8" name="Image6" descr=""/>
                     <pic:cNvPicPr>
                       <a:picLocks noChangeAspect="1" noChangeArrowheads="1"/>
                     </pic:cNvPicPr>
                   </pic:nvPicPr>
                   <pic:blipFill>
-                    <a:blip r:embed="rId9"/>
+                    <a:blip r:embed="rId10"/>
                     <a:stretch>
                       <a:fillRect/>
                     </a:stretch>
@@ -4410,18 +3487,18 @@
           <w:rFonts w:ascii="Times New Roman" w:hAnsi="Times New Roman"/>
         </w:rPr>
         <w:drawing>
-          <wp:anchor behindDoc="0" distT="0" distB="0" distL="0" distR="0" simplePos="0" locked="0" layoutInCell="1" allowOverlap="1" relativeHeight="4">
+          <wp:anchor behindDoc="0" distT="0" distB="0" distL="0" distR="0" simplePos="0" locked="0" layoutInCell="1" allowOverlap="1" relativeHeight="12">
             <wp:simplePos x="0" y="0"/>
             <wp:positionH relativeFrom="column">
-              <wp:posOffset>761365</wp:posOffset>
+              <wp:align>center</wp:align>
             </wp:positionH>
             <wp:positionV relativeFrom="paragraph">
-              <wp:posOffset>254635</wp:posOffset>
+              <wp:posOffset>635</wp:posOffset>
             </wp:positionV>
-            <wp:extent cx="4250690" cy="2870835"/>
+            <wp:extent cx="5300345" cy="3533775"/>
             <wp:effectExtent l="0" t="0" r="0" b="0"/>
             <wp:wrapSquare wrapText="largest"/>
-            <wp:docPr id="8" name="Image5" descr=""/>
+            <wp:docPr id="9" name="Image5" descr=""/>
             <wp:cNvGraphicFramePr>
               <a:graphicFrameLocks xmlns:a="http://schemas.openxmlformats.org/drawingml/2006/main" noChangeAspect="1"/>
             </wp:cNvGraphicFramePr>
@@ -4429,13 +3506,13 @@
               <a:graphicData uri="http://schemas.openxmlformats.org/drawingml/2006/picture">
                 <pic:pic xmlns:pic="http://schemas.openxmlformats.org/drawingml/2006/picture">
                   <pic:nvPicPr>
-                    <pic:cNvPr id="8" name="Image5" descr=""/>
+                    <pic:cNvPr id="9" name="Image5" descr=""/>
                     <pic:cNvPicPr>
                       <a:picLocks noChangeAspect="1" noChangeArrowheads="1"/>
                     </pic:cNvPicPr>
                   </pic:nvPicPr>
                   <pic:blipFill>
-                    <a:blip r:embed="rId10"/>
+                    <a:blip r:embed="rId11"/>
                     <a:stretch>
                       <a:fillRect/>
                     </a:stretch>
@@ -4443,7 +3520,7 @@
                   <pic:spPr bwMode="auto">
                     <a:xfrm>
                       <a:off x="0" y="0"/>
-                      <a:ext cx="4250690" cy="2870835"/>
+                      <a:ext cx="5300345" cy="3533775"/>
                     </a:xfrm>
                     <a:prstGeom prst="rect">
                       <a:avLst/>
@@ -4936,7 +4013,7 @@
       </w:pPr>
       <w:r>
         <w:drawing>
-          <wp:anchor behindDoc="0" distT="0" distB="0" distL="0" distR="0" simplePos="0" locked="0" layoutInCell="1" allowOverlap="1" relativeHeight="10">
+          <wp:anchor behindDoc="0" distT="0" distB="0" distL="0" distR="0" simplePos="0" locked="0" layoutInCell="1" allowOverlap="1" relativeHeight="5">
             <wp:simplePos x="0" y="0"/>
             <wp:positionH relativeFrom="column">
               <wp:align>center</wp:align>
@@ -4947,7 +4024,7 @@
             <wp:extent cx="5943600" cy="4099560"/>
             <wp:effectExtent l="0" t="0" r="0" b="0"/>
             <wp:wrapSquare wrapText="largest"/>
-            <wp:docPr id="9" name="Image8" descr=""/>
+            <wp:docPr id="10" name="Image8" descr=""/>
             <wp:cNvGraphicFramePr>
               <a:graphicFrameLocks xmlns:a="http://schemas.openxmlformats.org/drawingml/2006/main" noChangeAspect="1"/>
             </wp:cNvGraphicFramePr>
@@ -4955,13 +4032,13 @@
               <a:graphicData uri="http://schemas.openxmlformats.org/drawingml/2006/picture">
                 <pic:pic xmlns:pic="http://schemas.openxmlformats.org/drawingml/2006/picture">
                   <pic:nvPicPr>
-                    <pic:cNvPr id="9" name="Image8" descr=""/>
+                    <pic:cNvPr id="10" name="Image8" descr=""/>
                     <pic:cNvPicPr>
                       <a:picLocks noChangeAspect="1" noChangeArrowheads="1"/>
                     </pic:cNvPicPr>
                   </pic:nvPicPr>
                   <pic:blipFill>
-                    <a:blip r:embed="rId11"/>
+                    <a:blip r:embed="rId12"/>
                     <a:stretch>
                       <a:fillRect/>
                     </a:stretch>
@@ -5188,7 +4265,7 @@
       <w:r>
         <w:rPr/>
         <w:drawing>
-          <wp:anchor behindDoc="0" distT="0" distB="0" distL="0" distR="0" simplePos="0" locked="0" layoutInCell="1" allowOverlap="1" relativeHeight="6">
+          <wp:anchor behindDoc="0" distT="0" distB="0" distL="0" distR="0" simplePos="0" locked="0" layoutInCell="1" allowOverlap="1" relativeHeight="3">
             <wp:simplePos x="0" y="0"/>
             <wp:positionH relativeFrom="column">
               <wp:align>center</wp:align>
@@ -5199,7 +4276,7 @@
             <wp:extent cx="5943600" cy="3618230"/>
             <wp:effectExtent l="0" t="0" r="0" b="0"/>
             <wp:wrapSquare wrapText="largest"/>
-            <wp:docPr id="10" name="Image4" descr=""/>
+            <wp:docPr id="11" name="Image4" descr=""/>
             <wp:cNvGraphicFramePr>
               <a:graphicFrameLocks xmlns:a="http://schemas.openxmlformats.org/drawingml/2006/main" noChangeAspect="1"/>
             </wp:cNvGraphicFramePr>
@@ -5207,13 +4284,13 @@
               <a:graphicData uri="http://schemas.openxmlformats.org/drawingml/2006/picture">
                 <pic:pic xmlns:pic="http://schemas.openxmlformats.org/drawingml/2006/picture">
                   <pic:nvPicPr>
-                    <pic:cNvPr id="10" name="Image4" descr=""/>
+                    <pic:cNvPr id="11" name="Image4" descr=""/>
                     <pic:cNvPicPr>
                       <a:picLocks noChangeAspect="1" noChangeArrowheads="1"/>
                     </pic:cNvPicPr>
                   </pic:nvPicPr>
                   <pic:blipFill>
-                    <a:blip r:embed="rId12"/>
+                    <a:blip r:embed="rId13"/>
                     <a:stretch>
                       <a:fillRect/>
                     </a:stretch>
@@ -5515,7 +4592,104 @@
     </w:p>
     <w:p>
       <w:pPr>
-        <w:pStyle w:val="Normal"/>
+        <w:pStyle w:val="TextBody"/>
+        <w:jc w:val="both"/>
+        <w:rPr/>
+      </w:pPr>
+      <w:r>
+        <w:rPr>
+          <w:rFonts w:ascii="Times New Roman" w:hAnsi="Times New Roman"/>
+          <w:sz w:val="24"/>
+          <w:szCs w:val="24"/>
+          <w:u w:val="none"/>
+        </w:rPr>
+        <w:t>Unit tests with Mokito are</w:t>
+      </w:r>
+      <w:r>
+        <w:rPr>
+          <w:rFonts w:ascii="Times New Roman" w:hAnsi="Times New Roman"/>
+          <w:b w:val="false"/>
+          <w:i w:val="false"/>
+          <w:caps w:val="false"/>
+          <w:smallCaps w:val="false"/>
+          <w:spacing w:val="0"/>
+          <w:sz w:val="24"/>
+          <w:szCs w:val="24"/>
+        </w:rPr>
+        <w:t xml:space="preserve"> based on an understanding of unit testing with the JUnit framework.</w:t>
+      </w:r>
+      <w:r>
+        <w:rPr>
+          <w:rFonts w:ascii="Times New Roman" w:hAnsi="Times New Roman"/>
+          <w:sz w:val="24"/>
+          <w:szCs w:val="24"/>
+        </w:rPr>
+        <w:t xml:space="preserve"> </w:t>
+      </w:r>
+      <w:r>
+        <w:rPr>
+          <w:rFonts w:ascii="Times New Roman" w:hAnsi="Times New Roman"/>
+          <w:b w:val="false"/>
+          <w:i w:val="false"/>
+          <w:caps w:val="false"/>
+          <w:smallCaps w:val="false"/>
+          <w:spacing w:val="0"/>
+          <w:sz w:val="24"/>
+          <w:szCs w:val="24"/>
+        </w:rPr>
+        <w:t xml:space="preserve">A </w:t>
+      </w:r>
+      <w:r>
+        <w:rPr>
+          <w:rStyle w:val="Emphasis"/>
+          <w:rFonts w:ascii="Times New Roman" w:hAnsi="Times New Roman"/>
+          <w:b w:val="false"/>
+          <w:i/>
+          <w:spacing w:val="0"/>
+          <w:sz w:val="24"/>
+          <w:szCs w:val="24"/>
+        </w:rPr>
+        <w:t>mock object</w:t>
+      </w:r>
+      <w:r>
+        <w:rPr>
+          <w:rStyle w:val="Emphasis"/>
+          <w:rFonts w:ascii="Times New Roman" w:hAnsi="Times New Roman"/>
+          <w:b w:val="false"/>
+          <w:i/>
+          <w:caps w:val="false"/>
+          <w:smallCaps w:val="false"/>
+          <w:spacing w:val="0"/>
+          <w:sz w:val="24"/>
+          <w:szCs w:val="24"/>
+        </w:rPr>
+        <w:t xml:space="preserve"> </w:t>
+      </w:r>
+      <w:r>
+        <w:rPr>
+          <w:rFonts w:ascii="Times New Roman" w:hAnsi="Times New Roman"/>
+          <w:b w:val="false"/>
+          <w:i w:val="false"/>
+          <w:caps w:val="false"/>
+          <w:smallCaps w:val="false"/>
+          <w:spacing w:val="0"/>
+          <w:sz w:val="24"/>
+          <w:szCs w:val="24"/>
+        </w:rPr>
+        <w:t>is a dummy implementation for an interface or a class in which you define the output of certain method calls. Mock objects are configured to perform a certain behavior during a test. They typically record the interaction with the system and tests can validate that.</w:t>
+      </w:r>
+      <w:r>
+        <w:rPr>
+          <w:rFonts w:ascii="Times New Roman" w:hAnsi="Times New Roman"/>
+          <w:sz w:val="24"/>
+          <w:szCs w:val="24"/>
+        </w:rPr>
+        <w:t xml:space="preserve"> </w:t>
+      </w:r>
+    </w:p>
+    <w:p>
+      <w:pPr>
+        <w:pStyle w:val="TextBody"/>
         <w:jc w:val="both"/>
         <w:rPr>
           <w:rFonts w:ascii="Times New Roman" w:hAnsi="Times New Roman" w:eastAsia="Times New Roman" w:cs="Times New Roman"/>
@@ -5537,7 +4711,7 @@
       </w:pPr>
       <w:r>
         <w:rPr>
-          <w:rFonts w:eastAsia="Times New Roman" w:cs="Times New Roman"/>
+          <w:rFonts w:eastAsia="Times New Roman" w:cs="Times New Roman" w:ascii="Times New Roman" w:hAnsi="Times New Roman"/>
           <w:b w:val="false"/>
           <w:bCs w:val="false"/>
           <w:i w:val="false"/>
@@ -5551,18 +4725,135 @@
           <w:u w:val="none"/>
           <w:lang w:val="en-US" w:eastAsia="en-US" w:bidi="ar-SA"/>
         </w:rPr>
-      </w:r>
-    </w:p>
-    <w:p>
-      <w:pPr>
-        <w:pStyle w:val="Normal"/>
-        <w:jc w:val="both"/>
-        <w:rPr>
-          <w:rFonts w:ascii="Times New Roman" w:hAnsi="Times New Roman" w:eastAsia="Times New Roman" w:cs="Times New Roman"/>
-          <w:b w:val="false"/>
+        <w:t>If you use Mockito in tests you typically:</w:t>
+      </w:r>
+    </w:p>
+    <w:p>
+      <w:pPr>
+        <w:pStyle w:val="TextBody"/>
+        <w:widowControl/>
+        <w:numPr>
+          <w:ilvl w:val="0"/>
+          <w:numId w:val="8"/>
+        </w:numPr>
+        <w:pBdr/>
+        <w:tabs>
+          <w:tab w:val="clear" w:pos="720"/>
+          <w:tab w:val="left" w:pos="0" w:leader="none"/>
+        </w:tabs>
+        <w:spacing w:lineRule="auto" w:line="379" w:before="0" w:after="0"/>
+        <w:ind w:left="720" w:right="0" w:hanging="283"/>
+        <w:rPr/>
+      </w:pPr>
+      <w:r>
+        <w:rPr>
+          <w:rFonts w:ascii="Times New Roman" w:hAnsi="Times New Roman"/>
+          <w:b w:val="false"/>
+          <w:i w:val="false"/>
+          <w:caps w:val="false"/>
+          <w:smallCaps w:val="false"/>
+          <w:spacing w:val="0"/>
+          <w:sz w:val="24"/>
+          <w:szCs w:val="24"/>
+        </w:rPr>
+        <w:t>Mock away external dependencies and insert the mocks into the code under test</w:t>
+      </w:r>
+    </w:p>
+    <w:p>
+      <w:pPr>
+        <w:pStyle w:val="TextBody"/>
+        <w:widowControl/>
+        <w:numPr>
+          <w:ilvl w:val="0"/>
+          <w:numId w:val="8"/>
+        </w:numPr>
+        <w:pBdr/>
+        <w:tabs>
+          <w:tab w:val="clear" w:pos="720"/>
+          <w:tab w:val="left" w:pos="0" w:leader="none"/>
+        </w:tabs>
+        <w:spacing w:lineRule="auto" w:line="379" w:before="0" w:after="0"/>
+        <w:ind w:left="720" w:right="0" w:hanging="283"/>
+        <w:rPr>
+          <w:rFonts w:ascii="Times New Roman" w:hAnsi="Times New Roman"/>
+          <w:b w:val="false"/>
+          <w:i w:val="false"/>
+          <w:caps w:val="false"/>
+          <w:smallCaps w:val="false"/>
+          <w:spacing w:val="0"/>
+          <w:sz w:val="24"/>
+          <w:szCs w:val="24"/>
+        </w:rPr>
+      </w:pPr>
+      <w:r>
+        <w:rPr>
+          <w:rFonts w:ascii="Times New Roman" w:hAnsi="Times New Roman"/>
+          <w:b w:val="false"/>
+          <w:i w:val="false"/>
+          <w:caps w:val="false"/>
+          <w:smallCaps w:val="false"/>
+          <w:spacing w:val="0"/>
+          <w:sz w:val="24"/>
+          <w:szCs w:val="24"/>
+        </w:rPr>
+        <w:t>Execute the code under test</w:t>
+      </w:r>
+    </w:p>
+    <w:p>
+      <w:pPr>
+        <w:pStyle w:val="TextBody"/>
+        <w:widowControl/>
+        <w:numPr>
+          <w:ilvl w:val="0"/>
+          <w:numId w:val="8"/>
+        </w:numPr>
+        <w:pBdr/>
+        <w:tabs>
+          <w:tab w:val="clear" w:pos="720"/>
+          <w:tab w:val="left" w:pos="0" w:leader="none"/>
+        </w:tabs>
+        <w:spacing w:lineRule="auto" w:line="379" w:before="0" w:after="0"/>
+        <w:ind w:left="720" w:right="0" w:hanging="283"/>
+        <w:rPr>
+          <w:rFonts w:ascii="Times New Roman" w:hAnsi="Times New Roman"/>
+          <w:b w:val="false"/>
+          <w:i w:val="false"/>
+          <w:caps w:val="false"/>
+          <w:smallCaps w:val="false"/>
+          <w:spacing w:val="0"/>
+          <w:sz w:val="24"/>
+          <w:szCs w:val="24"/>
+        </w:rPr>
+      </w:pPr>
+      <w:r>
+        <w:rPr>
+          <w:rFonts w:ascii="Times New Roman" w:hAnsi="Times New Roman"/>
+          <w:b w:val="false"/>
+          <w:i w:val="false"/>
+          <w:caps w:val="false"/>
+          <w:smallCaps w:val="false"/>
+          <w:spacing w:val="0"/>
+          <w:sz w:val="24"/>
+          <w:szCs w:val="24"/>
+        </w:rPr>
+        <w:t>Validate that the code executed correctly</w:t>
+      </w:r>
+    </w:p>
+    <w:p>
+      <w:pPr>
+        <w:pStyle w:val="Normal"/>
+        <w:jc w:val="both"/>
+        <w:rPr>
+          <w:rFonts w:ascii="Times New Roman" w:hAnsi="Times New Roman"/>
+          <w:sz w:val="24"/>
+          <w:szCs w:val="24"/>
+        </w:rPr>
+      </w:pPr>
+      <w:r>
+        <w:rPr>
+          <w:rFonts w:eastAsia="Times New Roman" w:cs="Times New Roman" w:ascii="Times New Roman" w:hAnsi="Times New Roman"/>
           <w:b w:val="false"/>
           <w:bCs w:val="false"/>
-          <w:i w:val="false"/>
           <w:i w:val="false"/>
           <w:caps w:val="false"/>
           <w:smallCaps w:val="false"/>
@@ -5573,13 +4864,15 @@
           <w:szCs w:val="24"/>
           <w:lang w:val="en-US" w:eastAsia="en-US" w:bidi="ar-SA"/>
         </w:rPr>
-      </w:pPr>
-      <w:r>
-        <w:rPr>
-          <w:rFonts w:eastAsia="Times New Roman" w:cs="Times New Roman"/>
+        <w:t xml:space="preserve">Mocks can return different values depending on arguments passed into a method. The </w:t>
+      </w:r>
+      <w:r>
+        <w:rPr>
+          <w:rFonts w:eastAsia="Times New Roman" w:cs="Times New Roman" w:ascii="Times New Roman" w:hAnsi="Times New Roman"/>
           <w:b w:val="false"/>
           <w:bCs w:val="false"/>
-          <w:i w:val="false"/>
+          <w:i/>
+          <w:iCs/>
           <w:caps w:val="false"/>
           <w:smallCaps w:val="false"/>
           <w:color w:val="222222"/>
@@ -5589,6 +4882,142 @@
           <w:szCs w:val="24"/>
           <w:lang w:val="en-US" w:eastAsia="en-US" w:bidi="ar-SA"/>
         </w:rPr>
+        <w:t>when(…).thenReturn(…)</w:t>
+      </w:r>
+      <w:r>
+        <w:rPr>
+          <w:rFonts w:eastAsia="Times New Roman" w:cs="Times New Roman" w:ascii="Times New Roman" w:hAnsi="Times New Roman"/>
+          <w:b w:val="false"/>
+          <w:bCs w:val="false"/>
+          <w:i w:val="false"/>
+          <w:caps w:val="false"/>
+          <w:smallCaps w:val="false"/>
+          <w:color w:val="222222"/>
+          <w:spacing w:val="0"/>
+          <w:kern w:val="0"/>
+          <w:sz w:val="24"/>
+          <w:szCs w:val="24"/>
+          <w:lang w:val="en-US" w:eastAsia="en-US" w:bidi="ar-SA"/>
+        </w:rPr>
+        <w:t xml:space="preserve"> </w:t>
+      </w:r>
+      <w:r>
+        <w:rPr>
+          <w:rFonts w:eastAsia="Times New Roman" w:cs="Times New Roman" w:ascii="Times New Roman" w:hAnsi="Times New Roman"/>
+          <w:b w:val="false"/>
+          <w:bCs w:val="false"/>
+          <w:i w:val="false"/>
+          <w:caps w:val="false"/>
+          <w:smallCaps w:val="false"/>
+          <w:color w:val="222222"/>
+          <w:spacing w:val="0"/>
+          <w:kern w:val="0"/>
+          <w:sz w:val="24"/>
+          <w:szCs w:val="24"/>
+          <w:lang w:val="en-US" w:eastAsia="en-US" w:bidi="ar-SA"/>
+        </w:rPr>
+        <w:t xml:space="preserve">method chain is used to specify a return value for a method call with pre-defined parameters.  </w:t>
+      </w:r>
+      <w:r>
+        <w:rPr>
+          <w:rFonts w:ascii="Times New Roman" w:hAnsi="Times New Roman"/>
+          <w:b w:val="false"/>
+          <w:i w:val="false"/>
+          <w:caps w:val="false"/>
+          <w:smallCaps w:val="false"/>
+          <w:spacing w:val="0"/>
+          <w:sz w:val="24"/>
+          <w:szCs w:val="24"/>
+        </w:rPr>
+        <w:t xml:space="preserve">You also can use methods like </w:t>
+      </w:r>
+      <w:r>
+        <w:rPr>
+          <w:rFonts w:ascii="Times New Roman" w:hAnsi="Times New Roman"/>
+          <w:b w:val="false"/>
+          <w:i/>
+          <w:iCs/>
+          <w:caps w:val="false"/>
+          <w:smallCaps w:val="false"/>
+          <w:spacing w:val="0"/>
+          <w:sz w:val="24"/>
+          <w:szCs w:val="24"/>
+        </w:rPr>
+        <w:t>anyString()</w:t>
+      </w:r>
+      <w:r>
+        <w:rPr>
+          <w:rFonts w:ascii="Times New Roman" w:hAnsi="Times New Roman"/>
+          <w:b w:val="false"/>
+          <w:i w:val="false"/>
+          <w:caps w:val="false"/>
+          <w:smallCaps w:val="false"/>
+          <w:spacing w:val="0"/>
+          <w:sz w:val="24"/>
+          <w:szCs w:val="24"/>
+        </w:rPr>
+        <w:t xml:space="preserve"> </w:t>
+      </w:r>
+      <w:r>
+        <w:rPr>
+          <w:rFonts w:ascii="Times New Roman" w:hAnsi="Times New Roman"/>
+          <w:b w:val="false"/>
+          <w:i w:val="false"/>
+          <w:caps w:val="false"/>
+          <w:smallCaps w:val="false"/>
+          <w:spacing w:val="0"/>
+          <w:sz w:val="24"/>
+          <w:szCs w:val="24"/>
+        </w:rPr>
+        <w:t xml:space="preserve">or </w:t>
+      </w:r>
+      <w:r>
+        <w:rPr>
+          <w:rFonts w:ascii="Times New Roman" w:hAnsi="Times New Roman"/>
+          <w:b w:val="false"/>
+          <w:i/>
+          <w:iCs/>
+          <w:caps w:val="false"/>
+          <w:smallCaps w:val="false"/>
+          <w:spacing w:val="0"/>
+          <w:sz w:val="24"/>
+          <w:szCs w:val="24"/>
+        </w:rPr>
+        <w:t>anyInt()</w:t>
+      </w:r>
+      <w:r>
+        <w:rPr>
+          <w:rFonts w:ascii="Times New Roman" w:hAnsi="Times New Roman"/>
+          <w:b w:val="false"/>
+          <w:i w:val="false"/>
+          <w:caps w:val="false"/>
+          <w:smallCaps w:val="false"/>
+          <w:spacing w:val="0"/>
+          <w:sz w:val="24"/>
+          <w:szCs w:val="24"/>
+        </w:rPr>
+        <w:t xml:space="preserve"> </w:t>
+      </w:r>
+      <w:r>
+        <w:rPr>
+          <w:rFonts w:ascii="Times New Roman" w:hAnsi="Times New Roman"/>
+          <w:b w:val="false"/>
+          <w:i w:val="false"/>
+          <w:caps w:val="false"/>
+          <w:smallCaps w:val="false"/>
+          <w:spacing w:val="0"/>
+          <w:sz w:val="24"/>
+          <w:szCs w:val="24"/>
+        </w:rPr>
+        <w:t>to define that dependent on the input type a certain value should be returned.</w:t>
+      </w:r>
+      <w:r>
+        <w:rPr>
+          <w:rFonts w:ascii="Times New Roman" w:hAnsi="Times New Roman"/>
+          <w:sz w:val="24"/>
+          <w:szCs w:val="24"/>
+        </w:rPr>
+        <w:t xml:space="preserve"> </w:t>
       </w:r>
       <w:r>
         <w:br w:type="page"/>
@@ -5622,7 +5051,7 @@
         <w:jc w:val="both"/>
         <w:rPr/>
       </w:pPr>
-      <w:hyperlink r:id="rId13">
+      <w:hyperlink r:id="rId14">
         <w:r>
           <w:rPr>
             <w:rStyle w:val="InternetLink"/>
@@ -5643,7 +5072,7 @@
         <w:jc w:val="both"/>
         <w:rPr/>
       </w:pPr>
-      <w:hyperlink r:id="rId14">
+      <w:hyperlink r:id="rId15">
         <w:r>
           <w:rPr>
             <w:rStyle w:val="InternetLink"/>
@@ -5664,7 +5093,7 @@
         <w:jc w:val="both"/>
         <w:rPr/>
       </w:pPr>
-      <w:hyperlink r:id="rId15">
+      <w:hyperlink r:id="rId16">
         <w:r>
           <w:rPr>
             <w:rStyle w:val="InternetLink"/>
@@ -5685,7 +5114,7 @@
         <w:jc w:val="both"/>
         <w:rPr/>
       </w:pPr>
-      <w:hyperlink r:id="rId16">
+      <w:hyperlink r:id="rId17">
         <w:r>
           <w:rPr>
             <w:rStyle w:val="InternetLink"/>
@@ -5704,7 +5133,7 @@
         <w:jc w:val="both"/>
         <w:rPr/>
       </w:pPr>
-      <w:hyperlink r:id="rId17">
+      <w:hyperlink r:id="rId18">
         <w:r>
           <w:rPr>
             <w:rStyle w:val="InternetLink"/>
@@ -5723,7 +5152,7 @@
         <w:jc w:val="both"/>
         <w:rPr/>
       </w:pPr>
-      <w:hyperlink r:id="rId18">
+      <w:hyperlink r:id="rId19">
         <w:r>
           <w:rPr>
             <w:rStyle w:val="InternetLink"/>
@@ -5742,7 +5171,7 @@
         <w:jc w:val="both"/>
         <w:rPr/>
       </w:pPr>
-      <w:hyperlink r:id="rId19">
+      <w:hyperlink r:id="rId20">
         <w:r>
           <w:rPr>
             <w:rStyle w:val="InternetLink"/>
@@ -5761,7 +5190,7 @@
         <w:jc w:val="both"/>
         <w:rPr/>
       </w:pPr>
-      <w:hyperlink r:id="rId20">
+      <w:hyperlink r:id="rId21">
         <w:r>
           <w:rPr>
             <w:rStyle w:val="InternetLink"/>
@@ -5770,9 +5199,61 @@
         </w:r>
       </w:hyperlink>
     </w:p>
+    <w:p>
+      <w:pPr>
+        <w:pStyle w:val="Normal"/>
+        <w:numPr>
+          <w:ilvl w:val="0"/>
+          <w:numId w:val="5"/>
+        </w:numPr>
+        <w:jc w:val="both"/>
+        <w:rPr/>
+      </w:pPr>
+      <w:hyperlink r:id="rId22">
+        <w:r>
+          <w:rPr>
+            <w:rStyle w:val="InternetLink"/>
+          </w:rPr>
+          <w:t>https://www.vogella.com/tutorials/Mockito/article.html</w:t>
+        </w:r>
+      </w:hyperlink>
+      <w:r>
+        <w:rPr>
+          <w:rStyle w:val="InternetLink"/>
+        </w:rPr>
+        <w:t xml:space="preserve"> </w:t>
+      </w:r>
+    </w:p>
+    <w:p>
+      <w:pPr>
+        <w:pStyle w:val="Normal"/>
+        <w:numPr>
+          <w:ilvl w:val="0"/>
+          <w:numId w:val="5"/>
+        </w:numPr>
+        <w:jc w:val="both"/>
+        <w:rPr>
+          <w:rStyle w:val="InternetLink"/>
+        </w:rPr>
+      </w:pPr>
+      <w:hyperlink r:id="rId23">
+        <w:r>
+          <w:rPr>
+            <w:rStyle w:val="InternetLink"/>
+          </w:rPr>
+          <w:t>https://medium.com/datadriveninvestor/model-view-controller-mvc-75bcb0103d66</w:t>
+        </w:r>
+      </w:hyperlink>
+      <w:r>
+        <w:rPr>
+          <w:rStyle w:val="InternetLink"/>
+        </w:rPr>
+        <w:t xml:space="preserve"> </w:t>
+      </w:r>
+    </w:p>
     <w:sectPr>
-      <w:headerReference w:type="default" r:id="rId21"/>
-      <w:footerReference w:type="default" r:id="rId22"/>
+      <w:headerReference w:type="default" r:id="rId24"/>
+      <w:footerReference w:type="default" r:id="rId25"/>
       <w:type w:val="nextPage"/>
       <w:pgSz w:w="12240" w:h="15840"/>
       <w:pgMar w:left="1440" w:right="1440" w:header="720" w:top="1440" w:footer="720" w:bottom="1440" w:gutter="0"/>
@@ -5927,7 +5408,7 @@
             <w:rPr>
               <w:rStyle w:val="Pagenumber"/>
             </w:rPr>
-            <w:t>14</w:t>
+            <w:t>13</w:t>
           </w:r>
           <w:r>
             <w:rPr>
@@ -5963,7 +5444,7 @@
             <w:rPr>
               <w:rStyle w:val="Pagenumber"/>
             </w:rPr>
-            <w:t>14</w:t>
+            <w:t>16</w:t>
           </w:r>
           <w:r>
             <w:rPr>
@@ -6903,6 +6384,296 @@
       </w:rPr>
     </w:lvl>
   </w:abstractNum>
+  <w:abstractNum w:abstractNumId="8">
+    <w:lvl w:ilvl="0">
+      <w:start w:val="1"/>
+      <w:numFmt w:val="bullet"/>
+      <w:lvlText w:val=""/>
+      <w:lvlJc w:val="left"/>
+      <w:pPr>
+        <w:tabs>
+          <w:tab w:val="num" w:pos="720"/>
+        </w:tabs>
+        <w:ind w:left="720" w:hanging="283"/>
+      </w:pPr>
+      <w:rPr>
+        <w:rFonts w:ascii="Symbol" w:hAnsi="Symbol" w:cs="Symbol" w:hint="default"/>
+        <w:rFonts w:cs="OpenSymbol"/>
+      </w:rPr>
+    </w:lvl>
+    <w:lvl w:ilvl="1">
+      <w:start w:val="1"/>
+      <w:numFmt w:val="bullet"/>
+      <w:lvlText w:val=""/>
+      <w:lvlJc w:val="left"/>
+      <w:pPr>
+        <w:tabs>
+          <w:tab w:val="num" w:pos="2134"/>
+        </w:tabs>
+        <w:ind w:left="2134" w:hanging="283"/>
+      </w:pPr>
+      <w:rPr>
+        <w:rFonts w:ascii="Symbol" w:hAnsi="Symbol" w:cs="Symbol" w:hint="default"/>
+        <w:rFonts w:cs="OpenSymbol"/>
+      </w:rPr>
+    </w:lvl>
+    <w:lvl w:ilvl="2">
+      <w:start w:val="1"/>
+      <w:numFmt w:val="bullet"/>
+      <w:lvlText w:val=""/>
+      <w:lvlJc w:val="left"/>
+      <w:pPr>
+        <w:tabs>
+          <w:tab w:val="num" w:pos="2841"/>
+        </w:tabs>
+        <w:ind w:left="2841" w:hanging="283"/>
+      </w:pPr>
+      <w:rPr>
+        <w:rFonts w:ascii="Symbol" w:hAnsi="Symbol" w:cs="Symbol" w:hint="default"/>
+        <w:rFonts w:cs="OpenSymbol"/>
+      </w:rPr>
+    </w:lvl>
+    <w:lvl w:ilvl="3">
+      <w:start w:val="1"/>
+      <w:numFmt w:val="bullet"/>
+      <w:lvlText w:val=""/>
+      <w:lvlJc w:val="left"/>
+      <w:pPr>
+        <w:tabs>
+          <w:tab w:val="num" w:pos="3548"/>
+        </w:tabs>
+        <w:ind w:left="3548" w:hanging="283"/>
+      </w:pPr>
+      <w:rPr>
+        <w:rFonts w:ascii="Symbol" w:hAnsi="Symbol" w:cs="Symbol" w:hint="default"/>
+        <w:rFonts w:cs="OpenSymbol"/>
+      </w:rPr>
+    </w:lvl>
+    <w:lvl w:ilvl="4">
+      <w:start w:val="1"/>
+      <w:numFmt w:val="bullet"/>
+      <w:lvlText w:val=""/>
+      <w:lvlJc w:val="left"/>
+      <w:pPr>
+        <w:tabs>
+          <w:tab w:val="num" w:pos="4255"/>
+        </w:tabs>
+        <w:ind w:left="4255" w:hanging="283"/>
+      </w:pPr>
+      <w:rPr>
+        <w:rFonts w:ascii="Symbol" w:hAnsi="Symbol" w:cs="Symbol" w:hint="default"/>
+        <w:rFonts w:cs="OpenSymbol"/>
+      </w:rPr>
+    </w:lvl>
+    <w:lvl w:ilvl="5">
+      <w:start w:val="1"/>
+      <w:numFmt w:val="bullet"/>
+      <w:lvlText w:val=""/>
+      <w:lvlJc w:val="left"/>
+      <w:pPr>
+        <w:tabs>
+          <w:tab w:val="num" w:pos="4962"/>
+        </w:tabs>
+        <w:ind w:left="4962" w:hanging="283"/>
+      </w:pPr>
+      <w:rPr>
+        <w:rFonts w:ascii="Symbol" w:hAnsi="Symbol" w:cs="Symbol" w:hint="default"/>
+        <w:rFonts w:cs="OpenSymbol"/>
+      </w:rPr>
+    </w:lvl>
+    <w:lvl w:ilvl="6">
+      <w:start w:val="1"/>
+      <w:numFmt w:val="bullet"/>
+      <w:lvlText w:val=""/>
+      <w:lvlJc w:val="left"/>
+      <w:pPr>
+        <w:tabs>
+          <w:tab w:val="num" w:pos="5669"/>
+        </w:tabs>
+        <w:ind w:left="5669" w:hanging="283"/>
+      </w:pPr>
+      <w:rPr>
+        <w:rFonts w:ascii="Symbol" w:hAnsi="Symbol" w:cs="Symbol" w:hint="default"/>
+        <w:rFonts w:cs="OpenSymbol"/>
+      </w:rPr>
+    </w:lvl>
+    <w:lvl w:ilvl="7">
+      <w:start w:val="1"/>
+      <w:numFmt w:val="bullet"/>
+      <w:lvlText w:val=""/>
+      <w:lvlJc w:val="left"/>
+      <w:pPr>
+        <w:tabs>
+          <w:tab w:val="num" w:pos="6376"/>
+        </w:tabs>
+        <w:ind w:left="6376" w:hanging="283"/>
+      </w:pPr>
+      <w:rPr>
+        <w:rFonts w:ascii="Symbol" w:hAnsi="Symbol" w:cs="Symbol" w:hint="default"/>
+        <w:rFonts w:cs="OpenSymbol"/>
+      </w:rPr>
+    </w:lvl>
+    <w:lvl w:ilvl="8">
+      <w:start w:val="1"/>
+      <w:numFmt w:val="bullet"/>
+      <w:lvlText w:val=""/>
+      <w:lvlJc w:val="left"/>
+      <w:pPr>
+        <w:tabs>
+          <w:tab w:val="num" w:pos="7083"/>
+        </w:tabs>
+        <w:ind w:left="7083" w:hanging="283"/>
+      </w:pPr>
+      <w:rPr>
+        <w:rFonts w:ascii="Symbol" w:hAnsi="Symbol" w:cs="Symbol" w:hint="default"/>
+        <w:rFonts w:cs="OpenSymbol"/>
+      </w:rPr>
+    </w:lvl>
+  </w:abstractNum>
+  <w:abstractNum w:abstractNumId="9">
+    <w:lvl w:ilvl="0">
+      <w:start w:val="1"/>
+      <w:numFmt w:val="bullet"/>
+      <w:suff w:val="nothing"/>
+      <w:lvlText w:val=""/>
+      <w:lvlJc w:val="left"/>
+      <w:pPr>
+        <w:ind w:left="0" w:hanging="0"/>
+      </w:pPr>
+      <w:rPr>
+        <w:rFonts w:ascii="Symbol" w:hAnsi="Symbol" w:cs="Symbol" w:hint="default"/>
+        <w:rFonts w:cs="OpenSymbol"/>
+      </w:rPr>
+    </w:lvl>
+    <w:lvl w:ilvl="1">
+      <w:start w:val="1"/>
+      <w:numFmt w:val="bullet"/>
+      <w:lvlText w:val=""/>
+      <w:lvlJc w:val="left"/>
+      <w:pPr>
+        <w:tabs>
+          <w:tab w:val="num" w:pos="1414"/>
+        </w:tabs>
+        <w:ind w:left="1414" w:hanging="283"/>
+      </w:pPr>
+      <w:rPr>
+        <w:rFonts w:ascii="Symbol" w:hAnsi="Symbol" w:cs="Symbol" w:hint="default"/>
+        <w:rFonts w:cs="OpenSymbol"/>
+      </w:rPr>
+    </w:lvl>
+    <w:lvl w:ilvl="2">
+      <w:start w:val="1"/>
+      <w:numFmt w:val="bullet"/>
+      <w:lvlText w:val=""/>
+      <w:lvlJc w:val="left"/>
+      <w:pPr>
+        <w:tabs>
+          <w:tab w:val="num" w:pos="2121"/>
+        </w:tabs>
+        <w:ind w:left="2121" w:hanging="283"/>
+      </w:pPr>
+      <w:rPr>
+        <w:rFonts w:ascii="Symbol" w:hAnsi="Symbol" w:cs="Symbol" w:hint="default"/>
+        <w:rFonts w:cs="OpenSymbol"/>
+      </w:rPr>
+    </w:lvl>
+    <w:lvl w:ilvl="3">
+      <w:start w:val="1"/>
+      <w:numFmt w:val="bullet"/>
+      <w:lvlText w:val=""/>
+      <w:lvlJc w:val="left"/>
+      <w:pPr>
+        <w:tabs>
+          <w:tab w:val="num" w:pos="2828"/>
+        </w:tabs>
+        <w:ind w:left="2828" w:hanging="283"/>
+      </w:pPr>
+      <w:rPr>
+        <w:rFonts w:ascii="Symbol" w:hAnsi="Symbol" w:cs="Symbol" w:hint="default"/>
+        <w:rFonts w:cs="OpenSymbol"/>
+      </w:rPr>
+    </w:lvl>
+    <w:lvl w:ilvl="4">
+      <w:start w:val="1"/>
+      <w:numFmt w:val="bullet"/>
+      <w:lvlText w:val=""/>
+      <w:lvlJc w:val="left"/>
+      <w:pPr>
+        <w:tabs>
+          <w:tab w:val="num" w:pos="3535"/>
+        </w:tabs>
+        <w:ind w:left="3535" w:hanging="283"/>
+      </w:pPr>
+      <w:rPr>
+        <w:rFonts w:ascii="Symbol" w:hAnsi="Symbol" w:cs="Symbol" w:hint="default"/>
+        <w:rFonts w:cs="OpenSymbol"/>
+      </w:rPr>
+    </w:lvl>
+    <w:lvl w:ilvl="5">
+      <w:start w:val="1"/>
+      <w:numFmt w:val="bullet"/>
+      <w:lvlText w:val=""/>
+      <w:lvlJc w:val="left"/>
+      <w:pPr>
+        <w:tabs>
+          <w:tab w:val="num" w:pos="4242"/>
+        </w:tabs>
+        <w:ind w:left="4242" w:hanging="283"/>
+      </w:pPr>
+      <w:rPr>
+        <w:rFonts w:ascii="Symbol" w:hAnsi="Symbol" w:cs="Symbol" w:hint="default"/>
+        <w:rFonts w:cs="OpenSymbol"/>
+      </w:rPr>
+    </w:lvl>
+    <w:lvl w:ilvl="6">
+      <w:start w:val="1"/>
+      <w:numFmt w:val="bullet"/>
+      <w:lvlText w:val=""/>
+      <w:lvlJc w:val="left"/>
+      <w:pPr>
+        <w:tabs>
+          <w:tab w:val="num" w:pos="4949"/>
+        </w:tabs>
+        <w:ind w:left="4949" w:hanging="283"/>
+      </w:pPr>
+      <w:rPr>
+        <w:rFonts w:ascii="Symbol" w:hAnsi="Symbol" w:cs="Symbol" w:hint="default"/>
+        <w:rFonts w:cs="OpenSymbol"/>
+      </w:rPr>
+    </w:lvl>
+    <w:lvl w:ilvl="7">
+      <w:start w:val="1"/>
+      <w:numFmt w:val="bullet"/>
+      <w:lvlText w:val=""/>
+      <w:lvlJc w:val="left"/>
+      <w:pPr>
+        <w:tabs>
+          <w:tab w:val="num" w:pos="5656"/>
+        </w:tabs>
+        <w:ind w:left="5656" w:hanging="283"/>
+      </w:pPr>
+      <w:rPr>
+        <w:rFonts w:ascii="Symbol" w:hAnsi="Symbol" w:cs="Symbol" w:hint="default"/>
+        <w:rFonts w:cs="OpenSymbol"/>
+      </w:rPr>
+    </w:lvl>
+    <w:lvl w:ilvl="8">
+      <w:start w:val="1"/>
+      <w:numFmt w:val="bullet"/>
+      <w:lvlText w:val=""/>
+      <w:lvlJc w:val="left"/>
+      <w:pPr>
+        <w:tabs>
+          <w:tab w:val="num" w:pos="6363"/>
+        </w:tabs>
+        <w:ind w:left="6363" w:hanging="283"/>
+      </w:pPr>
+      <w:rPr>
+        <w:rFonts w:ascii="Symbol" w:hAnsi="Symbol" w:cs="Symbol" w:hint="default"/>
+        <w:rFonts w:cs="OpenSymbol"/>
+      </w:rPr>
+    </w:lvl>
+  </w:abstractNum>
   <w:num w:numId="1">
     <w:abstractNumId w:val="1"/>
   </w:num>
@@ -6923,6 +6694,12 @@
   </w:num>
   <w:num w:numId="7">
     <w:abstractNumId w:val="7"/>
+  </w:num>
+  <w:num w:numId="8">
+    <w:abstractNumId w:val="8"/>
+  </w:num>
+  <w:num w:numId="9">
+    <w:abstractNumId w:val="9"/>
   </w:num>
 </w:numbering>
 </file>
@@ -9652,6 +9429,284 @@
   </w:style>
   <w:style w:type="character" w:styleId="ListLabel291">
     <w:name w:val="ListLabel 291"/>
+    <w:qFormat/>
+    <w:rPr/>
+  </w:style>
+  <w:style w:type="character" w:styleId="ListLabel292">
+    <w:name w:val="ListLabel 292"/>
+    <w:qFormat/>
+    <w:rPr>
+      <w:rFonts w:ascii="Times New Roman" w:hAnsi="Times New Roman" w:cs="OpenSymbol"/>
+      <w:sz w:val="24"/>
+    </w:rPr>
+  </w:style>
+  <w:style w:type="character" w:styleId="ListLabel293">
+    <w:name w:val="ListLabel 293"/>
+    <w:qFormat/>
+    <w:rPr>
+      <w:rFonts w:cs="OpenSymbol"/>
+    </w:rPr>
+  </w:style>
+  <w:style w:type="character" w:styleId="ListLabel294">
+    <w:name w:val="ListLabel 294"/>
+    <w:qFormat/>
+    <w:rPr>
+      <w:rFonts w:cs="OpenSymbol"/>
+    </w:rPr>
+  </w:style>
+  <w:style w:type="character" w:styleId="ListLabel295">
+    <w:name w:val="ListLabel 295"/>
+    <w:qFormat/>
+    <w:rPr>
+      <w:rFonts w:cs="OpenSymbol"/>
+    </w:rPr>
+  </w:style>
+  <w:style w:type="character" w:styleId="ListLabel296">
+    <w:name w:val="ListLabel 296"/>
+    <w:qFormat/>
+    <w:rPr>
+      <w:rFonts w:cs="OpenSymbol"/>
+    </w:rPr>
+  </w:style>
+  <w:style w:type="character" w:styleId="ListLabel297">
+    <w:name w:val="ListLabel 297"/>
+    <w:qFormat/>
+    <w:rPr>
+      <w:rFonts w:cs="OpenSymbol"/>
+    </w:rPr>
+  </w:style>
+  <w:style w:type="character" w:styleId="ListLabel298">
+    <w:name w:val="ListLabel 298"/>
+    <w:qFormat/>
+    <w:rPr>
+      <w:rFonts w:cs="OpenSymbol"/>
+    </w:rPr>
+  </w:style>
+  <w:style w:type="character" w:styleId="ListLabel299">
+    <w:name w:val="ListLabel 299"/>
+    <w:qFormat/>
+    <w:rPr>
+      <w:rFonts w:cs="OpenSymbol"/>
+    </w:rPr>
+  </w:style>
+  <w:style w:type="character" w:styleId="ListLabel300">
+    <w:name w:val="ListLabel 300"/>
+    <w:qFormat/>
+    <w:rPr>
+      <w:rFonts w:cs="OpenSymbol"/>
+    </w:rPr>
+  </w:style>
+  <w:style w:type="character" w:styleId="ListLabel301">
+    <w:name w:val="ListLabel 301"/>
+    <w:qFormat/>
+    <w:rPr>
+      <w:rFonts w:ascii="Times New Roman" w:hAnsi="Times New Roman" w:cs="OpenSymbol"/>
+      <w:sz w:val="24"/>
+    </w:rPr>
+  </w:style>
+  <w:style w:type="character" w:styleId="ListLabel302">
+    <w:name w:val="ListLabel 302"/>
+    <w:qFormat/>
+    <w:rPr>
+      <w:rFonts w:cs="OpenSymbol"/>
+    </w:rPr>
+  </w:style>
+  <w:style w:type="character" w:styleId="ListLabel303">
+    <w:name w:val="ListLabel 303"/>
+    <w:qFormat/>
+    <w:rPr>
+      <w:rFonts w:cs="OpenSymbol"/>
+    </w:rPr>
+  </w:style>
+  <w:style w:type="character" w:styleId="ListLabel304">
+    <w:name w:val="ListLabel 304"/>
+    <w:qFormat/>
+    <w:rPr>
+      <w:rFonts w:cs="OpenSymbol"/>
+    </w:rPr>
+  </w:style>
+  <w:style w:type="character" w:styleId="ListLabel305">
+    <w:name w:val="ListLabel 305"/>
+    <w:qFormat/>
+    <w:rPr>
+      <w:rFonts w:cs="OpenSymbol"/>
+    </w:rPr>
+  </w:style>
+  <w:style w:type="character" w:styleId="ListLabel306">
+    <w:name w:val="ListLabel 306"/>
+    <w:qFormat/>
+    <w:rPr>
+      <w:rFonts w:cs="OpenSymbol"/>
+    </w:rPr>
+  </w:style>
+  <w:style w:type="character" w:styleId="ListLabel307">
+    <w:name w:val="ListLabel 307"/>
+    <w:qFormat/>
+    <w:rPr>
+      <w:rFonts w:cs="OpenSymbol"/>
+    </w:rPr>
+  </w:style>
+  <w:style w:type="character" w:styleId="ListLabel308">
+    <w:name w:val="ListLabel 308"/>
+    <w:qFormat/>
+    <w:rPr>
+      <w:rFonts w:cs="OpenSymbol"/>
+    </w:rPr>
+  </w:style>
+  <w:style w:type="character" w:styleId="ListLabel309">
+    <w:name w:val="ListLabel 309"/>
+    <w:qFormat/>
+    <w:rPr>
+      <w:rFonts w:cs="OpenSymbol"/>
+    </w:rPr>
+  </w:style>
+  <w:style w:type="character" w:styleId="ListLabel310">
+    <w:name w:val="ListLabel 310"/>
+    <w:qFormat/>
+    <w:rPr>
+      <w:rFonts w:cs="OpenSymbol"/>
+    </w:rPr>
+  </w:style>
+  <w:style w:type="character" w:styleId="ListLabel311">
+    <w:name w:val="ListLabel 311"/>
+    <w:qFormat/>
+    <w:rPr>
+      <w:rFonts w:cs="OpenSymbol"/>
+    </w:rPr>
+  </w:style>
+  <w:style w:type="character" w:styleId="ListLabel312">
+    <w:name w:val="ListLabel 312"/>
+    <w:qFormat/>
+    <w:rPr>
+      <w:rFonts w:cs="OpenSymbol"/>
+    </w:rPr>
+  </w:style>
+  <w:style w:type="character" w:styleId="ListLabel313">
+    <w:name w:val="ListLabel 313"/>
+    <w:qFormat/>
+    <w:rPr>
+      <w:rFonts w:cs="OpenSymbol"/>
+    </w:rPr>
+  </w:style>
+  <w:style w:type="character" w:styleId="ListLabel314">
+    <w:name w:val="ListLabel 314"/>
+    <w:qFormat/>
+    <w:rPr>
+      <w:rFonts w:cs="OpenSymbol"/>
+    </w:rPr>
+  </w:style>
+  <w:style w:type="character" w:styleId="ListLabel315">
+    <w:name w:val="ListLabel 315"/>
+    <w:qFormat/>
+    <w:rPr>
+      <w:rFonts w:cs="OpenSymbol"/>
+    </w:rPr>
+  </w:style>
+  <w:style w:type="character" w:styleId="ListLabel316">
+    <w:name w:val="ListLabel 316"/>
+    <w:qFormat/>
+    <w:rPr>
+      <w:rFonts w:cs="OpenSymbol"/>
+    </w:rPr>
+  </w:style>
+  <w:style w:type="character" w:styleId="ListLabel317">
+    <w:name w:val="ListLabel 317"/>
+    <w:qFormat/>
+    <w:rPr>
+      <w:rFonts w:cs="OpenSymbol"/>
+    </w:rPr>
+  </w:style>
+  <w:style w:type="character" w:styleId="ListLabel318">
+    <w:name w:val="ListLabel 318"/>
+    <w:qFormat/>
+    <w:rPr>
+      <w:rFonts w:cs="OpenSymbol"/>
+    </w:rPr>
+  </w:style>
+  <w:style w:type="character" w:styleId="ListLabel319">
+    <w:name w:val="ListLabel 319"/>
+    <w:qFormat/>
+    <w:rPr>
+      <w:rFonts w:ascii="Times New Roman" w:hAnsi="Times New Roman"/>
+      <w:b w:val="false"/>
+      <w:sz w:val="24"/>
+      <w:szCs w:val="24"/>
+    </w:rPr>
+  </w:style>
+  <w:style w:type="character" w:styleId="ListLabel320">
+    <w:name w:val="ListLabel 320"/>
+    <w:qFormat/>
+    <w:rPr>
+      <w:sz w:val="24"/>
+      <w:szCs w:val="24"/>
+    </w:rPr>
+  </w:style>
+  <w:style w:type="character" w:styleId="ListLabel321">
+    <w:name w:val="ListLabel 321"/>
+    <w:qFormat/>
+    <w:rPr>
+      <w:sz w:val="24"/>
+      <w:szCs w:val="24"/>
+    </w:rPr>
+  </w:style>
+  <w:style w:type="character" w:styleId="ListLabel322">
+    <w:name w:val="ListLabel 322"/>
+    <w:qFormat/>
+    <w:rPr>
+      <w:sz w:val="24"/>
+      <w:szCs w:val="24"/>
+    </w:rPr>
+  </w:style>
+  <w:style w:type="character" w:styleId="ListLabel323">
+    <w:name w:val="ListLabel 323"/>
+    <w:qFormat/>
+    <w:rPr>
+      <w:sz w:val="24"/>
+      <w:szCs w:val="24"/>
+    </w:rPr>
+  </w:style>
+  <w:style w:type="character" w:styleId="ListLabel324">
+    <w:name w:val="ListLabel 324"/>
+    <w:qFormat/>
+    <w:rPr>
+      <w:sz w:val="24"/>
+      <w:szCs w:val="24"/>
+    </w:rPr>
+  </w:style>
+  <w:style w:type="character" w:styleId="ListLabel325">
+    <w:name w:val="ListLabel 325"/>
+    <w:qFormat/>
+    <w:rPr>
+      <w:sz w:val="24"/>
+      <w:szCs w:val="24"/>
+    </w:rPr>
+  </w:style>
+  <w:style w:type="character" w:styleId="ListLabel326">
+    <w:name w:val="ListLabel 326"/>
+    <w:qFormat/>
+    <w:rPr>
+      <w:sz w:val="24"/>
+      <w:szCs w:val="24"/>
+    </w:rPr>
+  </w:style>
+  <w:style w:type="character" w:styleId="ListLabel327">
+    <w:name w:val="ListLabel 327"/>
+    <w:qFormat/>
+    <w:rPr>
+      <w:sz w:val="24"/>
+      <w:szCs w:val="24"/>
+    </w:rPr>
+  </w:style>
+  <w:style w:type="character" w:styleId="ListLabel328">
+    <w:name w:val="ListLabel 328"/>
+    <w:qFormat/>
+    <w:rPr>
+      <w:sz w:val="24"/>
+      <w:szCs w:val="24"/>
+    </w:rPr>
+  </w:style>
+  <w:style w:type="character" w:styleId="ListLabel329">
+    <w:name w:val="ListLabel 329"/>
     <w:qFormat/>
     <w:rPr/>
   </w:style>

</xml_diff>